<commit_message>
Updated Class Diagrams and Design Rationale
</commit_message>
<xml_diff>
--- a/Design Rationale.docx
+++ b/Design Rationale.docx
@@ -30,10 +30,23 @@
         <w:t>Zombie attacks</w:t>
       </w:r>
       <w:r>
-        <w:t xml:space="preserve">, we </w:t>
-      </w:r>
-      <w:r>
-        <w:t xml:space="preserve">created a </w:t>
+        <w:t xml:space="preserve">, we created a </w:t>
+      </w:r>
+      <w:proofErr w:type="spellStart"/>
+      <w:r>
+        <w:t>ZombieAttackBehaviour</w:t>
+      </w:r>
+      <w:proofErr w:type="spellEnd"/>
+      <w:r>
+        <w:t xml:space="preserve"> which inherits </w:t>
+      </w:r>
+      <w:proofErr w:type="spellStart"/>
+      <w:r>
+        <w:t>AttackBehaviour</w:t>
+      </w:r>
+      <w:proofErr w:type="spellEnd"/>
+      <w:r>
+        <w:t xml:space="preserve"> and </w:t>
       </w:r>
       <w:proofErr w:type="spellStart"/>
       <w:r>
@@ -49,7 +62,7 @@
       </w:r>
       <w:proofErr w:type="spellEnd"/>
       <w:r>
-        <w:t xml:space="preserve"> class. Since most of the methods and attributes are the same, we used the principle Don’t Repeat Yourself. Within the </w:t>
+        <w:t xml:space="preserve"> class. Since most of the methods and attributes are the same, we used the principle DRY (Don’t Repeat Yourself). Within the </w:t>
       </w:r>
       <w:proofErr w:type="spellStart"/>
       <w:r>
@@ -57,19 +70,7 @@
       </w:r>
       <w:proofErr w:type="spellEnd"/>
       <w:r>
-        <w:t xml:space="preserve"> class, we used </w:t>
-      </w:r>
-      <w:r>
-        <w:t xml:space="preserve">named </w:t>
-      </w:r>
-      <w:r>
-        <w:t>constants to set the probability, damage and health restored of each bite to be the same</w:t>
-      </w:r>
-      <w:r>
-        <w:t xml:space="preserve"> using the principle of Don’t Repeat Yourself (OOFJ 3). </w:t>
-      </w:r>
-      <w:r>
-        <w:t>Before beginning each turn a zombie will reuse methods (</w:t>
+        <w:t xml:space="preserve"> class, we used named constants to set the probability, damage and health restored of each bite to be the same using the principle of DRY. Before beginning each turn a zombie will reuse methods (</w:t>
       </w:r>
       <w:proofErr w:type="spellStart"/>
       <w:r>
@@ -99,7 +100,7 @@
         <w:t>Beating up the Zombies</w:t>
       </w:r>
       <w:r>
-        <w:t xml:space="preserve">, we added two named constant attributes, </w:t>
+        <w:t xml:space="preserve">, we added two attributes, </w:t>
       </w:r>
       <w:proofErr w:type="spellStart"/>
       <w:r>
@@ -115,10 +116,33 @@
       </w:r>
       <w:proofErr w:type="spellEnd"/>
       <w:r>
-        <w:t xml:space="preserve"> to the Zombie class using the principle of Don’t Repeat Yourself.</w:t>
+        <w:t xml:space="preserve"> to the Zombie class. Since classes should be responsible for their own properties, it </w:t>
+      </w:r>
+      <w:proofErr w:type="gramStart"/>
+      <w:r>
+        <w:t xml:space="preserve">knows its own </w:t>
+      </w:r>
+      <w:proofErr w:type="spellStart"/>
+      <w:r>
+        <w:t>armsNumber</w:t>
+      </w:r>
+      <w:proofErr w:type="spellEnd"/>
+      <w:r>
+        <w:t xml:space="preserve"> and </w:t>
+      </w:r>
+      <w:proofErr w:type="spellStart"/>
+      <w:r>
+        <w:t>legsNumber</w:t>
+      </w:r>
+      <w:proofErr w:type="spellEnd"/>
+      <w:r>
+        <w:t xml:space="preserve"> at all times</w:t>
+      </w:r>
+      <w:proofErr w:type="gramEnd"/>
+      <w:r>
+        <w:t>.</w:t>
       </w:r>
     </w:p>
-    <w:p/>
     <w:p>
       <w:r>
         <w:t xml:space="preserve">For </w:t>
@@ -163,15 +187,7 @@
       </w:r>
       <w:proofErr w:type="spellEnd"/>
       <w:r>
-        <w:t xml:space="preserve"> objects because the attributes and methods that club and mace are required to use are </w:t>
-      </w:r>
-      <w:proofErr w:type="gramStart"/>
-      <w:r>
-        <w:t>similar to</w:t>
-      </w:r>
-      <w:proofErr w:type="gramEnd"/>
-      <w:r>
-        <w:t xml:space="preserve"> objects of Weapon item class, using the principle of Don’t Repeat Yourself. The method </w:t>
+        <w:t xml:space="preserve"> objects because the attributes and methods that club and mace are required to use are similar to objects of Weapon item class, using the principle of Don’t Repeat Yourself. The method </w:t>
       </w:r>
       <w:proofErr w:type="spellStart"/>
       <w:r>
@@ -206,10 +222,7 @@
         <w:t xml:space="preserve"> item as a constructor to return a mace.</w:t>
       </w:r>
     </w:p>
-    <w:p>
-      <w:bookmarkStart w:id="0" w:name="_GoBack"/>
-      <w:bookmarkEnd w:id="0"/>
-    </w:p>
+    <w:p/>
     <w:sectPr>
       <w:pgSz w:w="11906" w:h="16838"/>
       <w:pgMar w:top="1440" w:right="1440" w:bottom="1440" w:left="1440" w:header="708" w:footer="708" w:gutter="0"/>
@@ -237,7 +250,7 @@
       </w:pPr>
     </w:pPrDefault>
   </w:docDefaults>
-  <w:latentStyles w:defLockedState="0" w:defUIPriority="99" w:defSemiHidden="0" w:defUnhideWhenUsed="0" w:defQFormat="0" w:count="377">
+  <w:latentStyles w:defLockedState="0" w:defUIPriority="99" w:defSemiHidden="0" w:defUnhideWhenUsed="0" w:defQFormat="0" w:count="375">
     <w:lsdException w:name="Normal" w:uiPriority="0" w:qFormat="1"/>
     <w:lsdException w:name="heading 1" w:uiPriority="9" w:qFormat="1"/>
     <w:lsdException w:name="heading 2" w:semiHidden="1" w:uiPriority="9" w:unhideWhenUsed="1" w:qFormat="1"/>
@@ -343,6 +356,7 @@
     <w:lsdException w:name="HTML Sample" w:semiHidden="1" w:unhideWhenUsed="1"/>
     <w:lsdException w:name="HTML Typewriter" w:semiHidden="1" w:unhideWhenUsed="1"/>
     <w:lsdException w:name="HTML Variable" w:semiHidden="1" w:unhideWhenUsed="1"/>
+    <w:lsdException w:name="Normal Table" w:semiHidden="1" w:unhideWhenUsed="1"/>
     <w:lsdException w:name="annotation subject" w:semiHidden="1" w:unhideWhenUsed="1"/>
     <w:lsdException w:name="No List" w:semiHidden="1" w:unhideWhenUsed="1"/>
     <w:lsdException w:name="Outline List 1" w:semiHidden="1" w:unhideWhenUsed="1"/>
@@ -388,9 +402,11 @@
     <w:lsdException w:name="Table Subtle 1" w:semiHidden="1" w:unhideWhenUsed="1"/>
     <w:lsdException w:name="Table Subtle 2" w:semiHidden="1" w:unhideWhenUsed="1"/>
     <w:lsdException w:name="Table Web 1" w:semiHidden="1" w:unhideWhenUsed="1"/>
+    <w:lsdException w:name="Table Web 2" w:semiHidden="1" w:unhideWhenUsed="1"/>
     <w:lsdException w:name="Table Web 3" w:semiHidden="1" w:unhideWhenUsed="1"/>
     <w:lsdException w:name="Balloon Text" w:semiHidden="1" w:unhideWhenUsed="1"/>
     <w:lsdException w:name="Table Grid" w:uiPriority="39"/>
+    <w:lsdException w:name="Table Theme" w:semiHidden="1" w:unhideWhenUsed="1"/>
     <w:lsdException w:name="Placeholder Text" w:semiHidden="1"/>
     <w:lsdException w:name="No Spacing" w:uiPriority="1" w:qFormat="1"/>
     <w:lsdException w:name="Light Shading" w:uiPriority="60"/>
@@ -610,8 +626,6 @@
     <w:lsdException w:name="Smart Hyperlink" w:semiHidden="1" w:unhideWhenUsed="1"/>
     <w:lsdException w:name="Hashtag" w:semiHidden="1" w:unhideWhenUsed="1"/>
     <w:lsdException w:name="Unresolved Mention" w:semiHidden="1" w:unhideWhenUsed="1"/>
-    <w:lsdException w:name="Smart Link" w:semiHidden="1" w:unhideWhenUsed="1"/>
-    <w:lsdException w:name="Smart Link Error" w:semiHidden="1" w:unhideWhenUsed="1"/>
   </w:latentStyles>
   <w:style w:type="paragraph" w:default="1" w:styleId="Normal">
     <w:name w:val="Normal"/>

</xml_diff>

<commit_message>
Updated Class Diagram for Crafting Weapons, Farmer, Rising from the Dead
</commit_message>
<xml_diff>
--- a/Design Rationale.docx
+++ b/Design Rationale.docx
@@ -72,12 +72,10 @@
         <w:t>Before beginning each turn a zombie will reuse methods (</w:t>
       </w:r>
       <w:proofErr w:type="spellStart"/>
-      <w:proofErr w:type="gramStart"/>
       <w:r>
         <w:t>map.locationOf</w:t>
       </w:r>
       <w:proofErr w:type="spellEnd"/>
-      <w:proofErr w:type="gramEnd"/>
       <w:r>
         <w:t>().</w:t>
       </w:r>
@@ -94,14 +92,12 @@
       <w:r>
         <w:t xml:space="preserve">For </w:t>
       </w:r>
-      <w:bookmarkStart w:id="0" w:name="_GoBack"/>
       <w:r>
         <w:rPr>
           <w:b/>
         </w:rPr>
         <w:t>Beating up the Zombies</w:t>
       </w:r>
-      <w:bookmarkEnd w:id="0"/>
       <w:r>
         <w:t xml:space="preserve">, we added two named constant attributes, </w:t>
       </w:r>
@@ -120,6 +116,98 @@
       <w:proofErr w:type="spellEnd"/>
       <w:r>
         <w:t xml:space="preserve"> to the Zombie class using the principle of Don’t Repeat Yourself.</w:t>
+      </w:r>
+    </w:p>
+    <w:p/>
+    <w:p>
+      <w:r>
+        <w:t xml:space="preserve">For </w:t>
+      </w:r>
+      <w:r>
+        <w:rPr>
+          <w:b/>
+          <w:bCs/>
+        </w:rPr>
+        <w:t>Crafting Weapons</w:t>
+      </w:r>
+      <w:r>
+        <w:t xml:space="preserve">, we created a crafting class. Crafting is added as a capability of the item </w:t>
+      </w:r>
+      <w:proofErr w:type="spellStart"/>
+      <w:r>
+        <w:t>zombieArm</w:t>
+      </w:r>
+      <w:proofErr w:type="spellEnd"/>
+      <w:r>
+        <w:t xml:space="preserve"> and </w:t>
+      </w:r>
+      <w:proofErr w:type="spellStart"/>
+      <w:r>
+        <w:t>zombieLeg</w:t>
+      </w:r>
+      <w:proofErr w:type="spellEnd"/>
+      <w:r>
+        <w:t xml:space="preserve"> using the </w:t>
+      </w:r>
+      <w:proofErr w:type="spellStart"/>
+      <w:r>
+        <w:t>addCapability</w:t>
+      </w:r>
+      <w:proofErr w:type="spellEnd"/>
+      <w:r>
+        <w:t xml:space="preserve">() method of the item class. Crafting class has 2 attributes, club and mace which are both </w:t>
+      </w:r>
+      <w:proofErr w:type="spellStart"/>
+      <w:r>
+        <w:t>WeaponItem</w:t>
+      </w:r>
+      <w:proofErr w:type="spellEnd"/>
+      <w:r>
+        <w:t xml:space="preserve"> objects because the attributes and methods that club and mace are required to use are similar to objects of Weapon item class, using the principle of Don’t Repeat Yourself. The method </w:t>
+      </w:r>
+      <w:proofErr w:type="spellStart"/>
+      <w:r>
+        <w:t>createClub</w:t>
+      </w:r>
+      <w:proofErr w:type="spellEnd"/>
+      <w:r>
+        <w:t xml:space="preserve">() takes a </w:t>
+      </w:r>
+      <w:proofErr w:type="spellStart"/>
+      <w:r>
+        <w:t>zombieArm</w:t>
+      </w:r>
+      <w:proofErr w:type="spellEnd"/>
+      <w:r>
+        <w:t xml:space="preserve"> item as a constructor to return a club while the </w:t>
+      </w:r>
+      <w:r>
+        <w:t xml:space="preserve">method </w:t>
+      </w:r>
+      <w:proofErr w:type="spellStart"/>
+      <w:r>
+        <w:t>create</w:t>
+      </w:r>
+      <w:r>
+        <w:t>Mace</w:t>
+      </w:r>
+      <w:proofErr w:type="spellEnd"/>
+      <w:r>
+        <w:t xml:space="preserve">() takes a </w:t>
+      </w:r>
+      <w:proofErr w:type="spellStart"/>
+      <w:r>
+        <w:t>zombie</w:t>
+      </w:r>
+      <w:r>
+        <w:t>Leg</w:t>
+      </w:r>
+      <w:proofErr w:type="spellEnd"/>
+      <w:r>
+        <w:t xml:space="preserve"> item as a constructor to return a </w:t>
+      </w:r>
+      <w:r>
+        <w:t>mace.</w:t>
       </w:r>
     </w:p>
     <w:sectPr>
@@ -149,7 +237,7 @@
       </w:pPr>
     </w:pPrDefault>
   </w:docDefaults>
-  <w:latentStyles w:defLockedState="0" w:defUIPriority="99" w:defSemiHidden="0" w:defUnhideWhenUsed="0" w:defQFormat="0" w:count="375">
+  <w:latentStyles w:defLockedState="0" w:defUIPriority="99" w:defSemiHidden="0" w:defUnhideWhenUsed="0" w:defQFormat="0" w:count="377">
     <w:lsdException w:name="Normal" w:uiPriority="0" w:qFormat="1"/>
     <w:lsdException w:name="heading 1" w:uiPriority="9" w:qFormat="1"/>
     <w:lsdException w:name="heading 2" w:semiHidden="1" w:uiPriority="9" w:unhideWhenUsed="1" w:qFormat="1"/>
@@ -255,7 +343,6 @@
     <w:lsdException w:name="HTML Sample" w:semiHidden="1" w:unhideWhenUsed="1"/>
     <w:lsdException w:name="HTML Typewriter" w:semiHidden="1" w:unhideWhenUsed="1"/>
     <w:lsdException w:name="HTML Variable" w:semiHidden="1" w:unhideWhenUsed="1"/>
-    <w:lsdException w:name="Normal Table" w:semiHidden="1" w:unhideWhenUsed="1"/>
     <w:lsdException w:name="annotation subject" w:semiHidden="1" w:unhideWhenUsed="1"/>
     <w:lsdException w:name="No List" w:semiHidden="1" w:unhideWhenUsed="1"/>
     <w:lsdException w:name="Outline List 1" w:semiHidden="1" w:unhideWhenUsed="1"/>
@@ -301,11 +388,9 @@
     <w:lsdException w:name="Table Subtle 1" w:semiHidden="1" w:unhideWhenUsed="1"/>
     <w:lsdException w:name="Table Subtle 2" w:semiHidden="1" w:unhideWhenUsed="1"/>
     <w:lsdException w:name="Table Web 1" w:semiHidden="1" w:unhideWhenUsed="1"/>
-    <w:lsdException w:name="Table Web 2" w:semiHidden="1" w:unhideWhenUsed="1"/>
     <w:lsdException w:name="Table Web 3" w:semiHidden="1" w:unhideWhenUsed="1"/>
     <w:lsdException w:name="Balloon Text" w:semiHidden="1" w:unhideWhenUsed="1"/>
     <w:lsdException w:name="Table Grid" w:uiPriority="39"/>
-    <w:lsdException w:name="Table Theme" w:semiHidden="1" w:unhideWhenUsed="1"/>
     <w:lsdException w:name="Placeholder Text" w:semiHidden="1"/>
     <w:lsdException w:name="No Spacing" w:uiPriority="1" w:qFormat="1"/>
     <w:lsdException w:name="Light Shading" w:uiPriority="60"/>
@@ -525,6 +610,8 @@
     <w:lsdException w:name="Smart Hyperlink" w:semiHidden="1" w:unhideWhenUsed="1"/>
     <w:lsdException w:name="Hashtag" w:semiHidden="1" w:unhideWhenUsed="1"/>
     <w:lsdException w:name="Unresolved Mention" w:semiHidden="1" w:unhideWhenUsed="1"/>
+    <w:lsdException w:name="Smart Link" w:semiHidden="1" w:unhideWhenUsed="1"/>
+    <w:lsdException w:name="Smart Link Error" w:semiHidden="1" w:unhideWhenUsed="1"/>
   </w:latentStyles>
   <w:style w:type="paragraph" w:default="1" w:styleId="Normal">
     <w:name w:val="Normal"/>
@@ -853,4 +940,16 @@
     </a:ext>
   </a:extLst>
 </a:theme>
+</file>
+
+<file path=customXml/item1.xml><?xml version="1.0" encoding="utf-8"?>
+<b:Sources xmlns:b="http://schemas.openxmlformats.org/officeDocument/2006/bibliography" xmlns="http://schemas.openxmlformats.org/officeDocument/2006/bibliography" SelectedStyle="\APASixthEditionOfficeOnline.xsl" StyleName="APA" Version="6"/>
+</file>
+
+<file path=customXml/itemProps1.xml><?xml version="1.0" encoding="utf-8"?>
+<ds:datastoreItem xmlns:ds="http://schemas.openxmlformats.org/officeDocument/2006/customXml" ds:itemID="{396D0C6C-CF39-4C6B-B58B-B39121864D94}">
+  <ds:schemaRefs>
+    <ds:schemaRef ds:uri="http://schemas.openxmlformats.org/officeDocument/2006/bibliography"/>
+  </ds:schemaRefs>
+</ds:datastoreItem>
 </file>
</xml_diff>

<commit_message>
Updated Class Diagrams and Design Rationale for Beating up Zombies
</commit_message>
<xml_diff>
--- a/Design Rationale.docx
+++ b/Design Rationale.docx
@@ -62,7 +62,16 @@
       </w:r>
       <w:proofErr w:type="spellEnd"/>
       <w:r>
-        <w:t xml:space="preserve"> class. Since most of the methods and attributes are the same, we used the principle DRY (Don’t Repeat Yourself). Within the </w:t>
+        <w:t xml:space="preserve"> class. Since most of the methods and attributes are the same, we used the principle </w:t>
+      </w:r>
+      <w:r>
+        <w:rPr>
+          <w:b/>
+        </w:rPr>
+        <w:t>DRY</w:t>
+      </w:r>
+      <w:r>
+        <w:t xml:space="preserve"> (Don’t Repeat Yourself). Within the </w:t>
       </w:r>
       <w:proofErr w:type="spellStart"/>
       <w:r>
@@ -70,7 +79,16 @@
       </w:r>
       <w:proofErr w:type="spellEnd"/>
       <w:r>
-        <w:t xml:space="preserve"> class, we used named constants to set the probability, damage and health restored of each bite to be the same using the principle of DRY. Before beginning each turn a zombie will reuse methods (</w:t>
+        <w:t xml:space="preserve"> class, we used named constants to set the probability, damage and health restored of each bite to be the same using the principle of </w:t>
+      </w:r>
+      <w:r>
+        <w:rPr>
+          <w:b/>
+        </w:rPr>
+        <w:t>DRY</w:t>
+      </w:r>
+      <w:r>
+        <w:t>. Before beginning each turn a zombie will reuse methods (</w:t>
       </w:r>
       <w:proofErr w:type="spellStart"/>
       <w:r>
@@ -116,7 +134,22 @@
       </w:r>
       <w:proofErr w:type="spellEnd"/>
       <w:r>
-        <w:t xml:space="preserve"> to the Zombie class. Since classes should be responsible for their own properties, it </w:t>
+        <w:t xml:space="preserve"> to the Zombie class. </w:t>
+      </w:r>
+      <w:r>
+        <w:t>Using the design principle that</w:t>
+      </w:r>
+      <w:r>
+        <w:t xml:space="preserve"> </w:t>
+      </w:r>
+      <w:r>
+        <w:rPr>
+          <w:b/>
+        </w:rPr>
+        <w:t>classes should be responsible for their own properties</w:t>
+      </w:r>
+      <w:r>
+        <w:t xml:space="preserve">, it </w:t>
       </w:r>
       <w:proofErr w:type="gramStart"/>
       <w:r>
@@ -141,6 +174,83 @@
       <w:proofErr w:type="gramEnd"/>
       <w:r>
         <w:t>.</w:t>
+      </w:r>
+      <w:r>
+        <w:t xml:space="preserve"> Since the maximum number of legs or arms is 2 for each zombie, we use assertions to ensure that the value does not exceed 2, following the principle of </w:t>
+      </w:r>
+      <w:r>
+        <w:rPr>
+          <w:b/>
+        </w:rPr>
+        <w:t>FF</w:t>
+      </w:r>
+      <w:r>
+        <w:t xml:space="preserve"> (Fail Fast). Since zombies can lose limbs to </w:t>
+      </w:r>
+      <w:r>
+        <w:t>ANY</w:t>
+      </w:r>
+      <w:r>
+        <w:t xml:space="preserve"> attack that causes damage, to implement the losing limbs feature, we used the inherited method </w:t>
+      </w:r>
+      <w:proofErr w:type="gramStart"/>
+      <w:r>
+        <w:t>hurt(</w:t>
+      </w:r>
+      <w:proofErr w:type="gramEnd"/>
+      <w:r>
+        <w:t>) from Actor class and override to add the feature</w:t>
+      </w:r>
+      <w:r>
+        <w:t xml:space="preserve"> using the principle </w:t>
+      </w:r>
+      <w:r>
+        <w:rPr>
+          <w:b/>
+        </w:rPr>
+        <w:t>DRY</w:t>
+      </w:r>
+      <w:r>
+        <w:t xml:space="preserve">. Keeping all the methods and attributes within the Zombie class, we followed the design principle of </w:t>
+      </w:r>
+      <w:r>
+        <w:rPr>
+          <w:b/>
+        </w:rPr>
+        <w:t>gr</w:t>
+      </w:r>
+      <w:r>
+        <w:rPr>
+          <w:b/>
+        </w:rPr>
+        <w:t>oup</w:t>
+      </w:r>
+      <w:r>
+        <w:rPr>
+          <w:b/>
+        </w:rPr>
+        <w:t>ing</w:t>
+      </w:r>
+      <w:r>
+        <w:rPr>
+          <w:b/>
+        </w:rPr>
+        <w:t xml:space="preserve"> elements that must depend on each other together inside an</w:t>
+      </w:r>
+      <w:r>
+        <w:rPr>
+          <w:b/>
+        </w:rPr>
+        <w:t xml:space="preserve"> </w:t>
+      </w:r>
+      <w:r>
+        <w:rPr>
+          <w:b/>
+        </w:rPr>
+        <w:t>encapsulation boundary</w:t>
+      </w:r>
+      <w:r>
+        <w:t xml:space="preserve"> of a class.</w:t>
       </w:r>
     </w:p>
     <w:p>
@@ -179,7 +289,11 @@
       </w:r>
       <w:proofErr w:type="spellEnd"/>
       <w:r>
-        <w:t xml:space="preserve">() method of the item class. Crafting class has 2 attributes, club and mace which are both </w:t>
+        <w:t xml:space="preserve">() method of the item class. </w:t>
+      </w:r>
+      <w:bookmarkStart w:id="0" w:name="_GoBack"/>
+      <w:r>
+        <w:t xml:space="preserve">Crafting class has 2 attributes, club and mace which are both </w:t>
       </w:r>
       <w:proofErr w:type="spellStart"/>
       <w:r>
@@ -187,7 +301,11 @@
       </w:r>
       <w:proofErr w:type="spellEnd"/>
       <w:r>
-        <w:t xml:space="preserve"> objects because the attributes and methods that club and mace are required to use are similar to objects of Weapon item class, using the principle of Don’t Repeat Yourself. The method </w:t>
+        <w:t xml:space="preserve"> objects because the attributes and methods that club and mace are required to use are similar to objects of Weapon item class, using the principle of Don’t Repeat Yourself. </w:t>
+      </w:r>
+      <w:bookmarkEnd w:id="0"/>
+      <w:r>
+        <w:t xml:space="preserve">The method </w:t>
       </w:r>
       <w:proofErr w:type="spellStart"/>
       <w:r>

</xml_diff>

<commit_message>
Fixed Crafting Weapons Diagram and Design Rationale
</commit_message>
<xml_diff>
--- a/Design Rationale.docx
+++ b/Design Rationale.docx
@@ -118,11 +118,31 @@
         <w:t>Beating up the Zombies</w:t>
       </w:r>
       <w:r>
-        <w:t xml:space="preserve">, we added two attributes, </w:t>
-      </w:r>
-      <w:proofErr w:type="spellStart"/>
-      <w:r>
-        <w:t>armsNumber</w:t>
+        <w:t xml:space="preserve">, we added </w:t>
+      </w:r>
+      <w:r>
+        <w:t xml:space="preserve">an </w:t>
+      </w:r>
+      <w:proofErr w:type="spellStart"/>
+      <w:r>
+        <w:t>ArrayList</w:t>
+      </w:r>
+      <w:proofErr w:type="spellEnd"/>
+      <w:r>
+        <w:t xml:space="preserve"> containing </w:t>
+      </w:r>
+      <w:r>
+        <w:t>classes</w:t>
+      </w:r>
+      <w:r>
+        <w:t xml:space="preserve"> </w:t>
+      </w:r>
+      <w:proofErr w:type="spellStart"/>
+      <w:r>
+        <w:t>Z</w:t>
+      </w:r>
+      <w:r>
+        <w:t>ombieArm</w:t>
       </w:r>
       <w:proofErr w:type="spellEnd"/>
       <w:r>
@@ -130,9 +150,32 @@
       </w:r>
       <w:proofErr w:type="spellStart"/>
       <w:r>
-        <w:t>legsNumber</w:t>
-      </w:r>
-      <w:proofErr w:type="spellEnd"/>
+        <w:t>Z</w:t>
+      </w:r>
+      <w:r>
+        <w:t>ombieLeg</w:t>
+      </w:r>
+      <w:proofErr w:type="spellEnd"/>
+      <w:r>
+        <w:t xml:space="preserve"> that inherit </w:t>
+      </w:r>
+      <w:proofErr w:type="spellStart"/>
+      <w:r>
+        <w:t>WeaponItem</w:t>
+      </w:r>
+      <w:proofErr w:type="spellEnd"/>
+      <w:r>
+        <w:t xml:space="preserve"> (following </w:t>
+      </w:r>
+      <w:r>
+        <w:rPr>
+          <w:b/>
+        </w:rPr>
+        <w:t>DRY</w:t>
+      </w:r>
+      <w:r>
+        <w:t xml:space="preserve"> principle)</w:t>
+      </w:r>
       <w:r>
         <w:t xml:space="preserve"> to the Zombie class. </w:t>
       </w:r>
@@ -151,47 +194,50 @@
       <w:r>
         <w:t xml:space="preserve">, it </w:t>
       </w:r>
+      <w:r>
+        <w:t>holds its own items</w:t>
+      </w:r>
+      <w:r>
+        <w:t>.</w:t>
+      </w:r>
+      <w:r>
+        <w:t xml:space="preserve"> </w:t>
+      </w:r>
+      <w:r>
+        <w:rPr>
+          <w:strike/>
+        </w:rPr>
+        <w:t xml:space="preserve">Since the maximum number of legs or arms is 2 for each zombie, we use assertions to ensure that the value does not exceed 2, following the principle of </w:t>
+      </w:r>
+      <w:r>
+        <w:rPr>
+          <w:b/>
+          <w:strike/>
+        </w:rPr>
+        <w:t>FF</w:t>
+      </w:r>
+      <w:r>
+        <w:rPr>
+          <w:strike/>
+        </w:rPr>
+        <w:t xml:space="preserve"> (Fail Fast).</w:t>
+      </w:r>
+      <w:r>
+        <w:t xml:space="preserve"> Since zombies can lose limbs to </w:t>
+      </w:r>
+      <w:r>
+        <w:t>ANY</w:t>
+      </w:r>
+      <w:r>
+        <w:t xml:space="preserve"> attack that causes damage, to implement the losing limbs feature, we used the inherited method </w:t>
+      </w:r>
       <w:proofErr w:type="gramStart"/>
       <w:r>
-        <w:t xml:space="preserve">knows its own </w:t>
-      </w:r>
-      <w:proofErr w:type="spellStart"/>
-      <w:r>
-        <w:t>armsNumber</w:t>
-      </w:r>
-      <w:proofErr w:type="spellEnd"/>
-      <w:r>
-        <w:t xml:space="preserve"> and </w:t>
-      </w:r>
-      <w:proofErr w:type="spellStart"/>
-      <w:r>
-        <w:t>legsNumber</w:t>
-      </w:r>
-      <w:proofErr w:type="spellEnd"/>
-      <w:r>
-        <w:t xml:space="preserve"> at all times</w:t>
+        <w:t>hurt(</w:t>
       </w:r>
       <w:proofErr w:type="gramEnd"/>
       <w:r>
-        <w:t>.</w:t>
-      </w:r>
-      <w:r>
-        <w:t xml:space="preserve"> Since the maximum number of legs or arms is 2 for each zombie, we use assertions to ensure that the value does not exceed 2, following the principle of </w:t>
-      </w:r>
-      <w:r>
-        <w:rPr>
-          <w:b/>
-        </w:rPr>
-        <w:t>FF</w:t>
-      </w:r>
-      <w:r>
-        <w:t xml:space="preserve"> (Fail Fast). Since zombies can lose limbs to </w:t>
-      </w:r>
-      <w:r>
-        <w:t>ANY</w:t>
-      </w:r>
-      <w:r>
-        <w:t xml:space="preserve"> attack that causes damage, to implement the losing limbs feature, we used the inherited method hurt() from Actor class and override to add the feature</w:t>
+        <w:t>) from Actor class and override to add the feature</w:t>
       </w:r>
       <w:r>
         <w:t xml:space="preserve"> using the principle </w:t>
@@ -227,11 +273,60 @@
         <w:t>Crafting Weapons</w:t>
       </w:r>
       <w:r>
-        <w:t xml:space="preserve">, we created a crafting class. Crafting is added as a capability of the item </w:t>
-      </w:r>
-      <w:proofErr w:type="spellStart"/>
-      <w:r>
-        <w:t>zombieArm</w:t>
+        <w:t xml:space="preserve">, we created a </w:t>
+      </w:r>
+      <w:proofErr w:type="spellStart"/>
+      <w:r>
+        <w:t>C</w:t>
+      </w:r>
+      <w:r>
+        <w:t>rafting</w:t>
+      </w:r>
+      <w:r>
+        <w:t>Action</w:t>
+      </w:r>
+      <w:proofErr w:type="spellEnd"/>
+      <w:r>
+        <w:t xml:space="preserve"> class</w:t>
+      </w:r>
+      <w:r>
+        <w:t xml:space="preserve"> which inherits the Action class</w:t>
+      </w:r>
+      <w:r>
+        <w:t>.</w:t>
+      </w:r>
+      <w:r>
+        <w:t xml:space="preserve"> Result of crafting items</w:t>
+      </w:r>
+      <w:r>
+        <w:t xml:space="preserve"> is added as a</w:t>
+      </w:r>
+      <w:r>
+        <w:t xml:space="preserve">n </w:t>
+      </w:r>
+      <w:proofErr w:type="spellStart"/>
+      <w:r>
+        <w:t>ArrayList</w:t>
+      </w:r>
+      <w:proofErr w:type="spellEnd"/>
+      <w:r>
+        <w:t xml:space="preserve"> attribute</w:t>
+      </w:r>
+      <w:r>
+        <w:t xml:space="preserve"> </w:t>
+      </w:r>
+      <w:r>
+        <w:t>in</w:t>
+      </w:r>
+      <w:r>
+        <w:t xml:space="preserve"> </w:t>
+      </w:r>
+      <w:proofErr w:type="spellStart"/>
+      <w:r>
+        <w:t>Z</w:t>
+      </w:r>
+      <w:r>
+        <w:t>ombieArm</w:t>
       </w:r>
       <w:proofErr w:type="spellEnd"/>
       <w:r>
@@ -239,19 +334,57 @@
       </w:r>
       <w:proofErr w:type="spellStart"/>
       <w:r>
-        <w:t>zombieLeg</w:t>
-      </w:r>
-      <w:proofErr w:type="spellEnd"/>
-      <w:r>
-        <w:t xml:space="preserve"> using the </w:t>
-      </w:r>
-      <w:proofErr w:type="spellStart"/>
-      <w:r>
-        <w:t>addCapability</w:t>
-      </w:r>
-      <w:proofErr w:type="spellEnd"/>
-      <w:r>
-        <w:t xml:space="preserve">() method of the item class. Crafting class has 2 attributes, club and mace which are both </w:t>
+        <w:t>Z</w:t>
+      </w:r>
+      <w:r>
+        <w:t>ombieLeg</w:t>
+      </w:r>
+      <w:proofErr w:type="spellEnd"/>
+      <w:r>
+        <w:t xml:space="preserve"> using the design principle that </w:t>
+      </w:r>
+      <w:r>
+        <w:rPr>
+          <w:b/>
+        </w:rPr>
+        <w:t xml:space="preserve">classes should be </w:t>
+      </w:r>
+      <w:proofErr w:type="spellStart"/>
+      <w:r>
+        <w:rPr>
+          <w:b/>
+        </w:rPr>
+        <w:t>reseponsible</w:t>
+      </w:r>
+      <w:proofErr w:type="spellEnd"/>
+      <w:r>
+        <w:rPr>
+          <w:b/>
+        </w:rPr>
+        <w:t xml:space="preserve"> for their own properties</w:t>
+      </w:r>
+      <w:r>
+        <w:t xml:space="preserve">. </w:t>
+      </w:r>
+      <w:r>
+        <w:t xml:space="preserve">The </w:t>
+      </w:r>
+      <w:proofErr w:type="spellStart"/>
+      <w:r>
+        <w:t>Crafting</w:t>
+      </w:r>
+      <w:r>
+        <w:t>Action</w:t>
+      </w:r>
+      <w:proofErr w:type="spellEnd"/>
+      <w:r>
+        <w:t xml:space="preserve"> class </w:t>
+      </w:r>
+      <w:r>
+        <w:t>takes in the parameter as an Item (the item to be crafted)</w:t>
+      </w:r>
+      <w:r>
+        <w:t xml:space="preserve">. Two new classes were created which inherits </w:t>
       </w:r>
       <w:proofErr w:type="spellStart"/>
       <w:r>
@@ -259,47 +392,38 @@
       </w:r>
       <w:proofErr w:type="spellEnd"/>
       <w:r>
-        <w:t xml:space="preserve"> objects because the attributes and methods that club and mace are required to use are </w:t>
-      </w:r>
-      <w:proofErr w:type="gramStart"/>
-      <w:r>
-        <w:t>similar to</w:t>
-      </w:r>
-      <w:proofErr w:type="gramEnd"/>
-      <w:r>
-        <w:t xml:space="preserve"> objects of Weapon item class, using the principle of Don’t Repeat Yourself. The method </w:t>
-      </w:r>
-      <w:proofErr w:type="spellStart"/>
-      <w:r>
-        <w:t>createClub</w:t>
-      </w:r>
-      <w:proofErr w:type="spellEnd"/>
-      <w:r>
-        <w:t xml:space="preserve">() takes a </w:t>
-      </w:r>
-      <w:proofErr w:type="spellStart"/>
-      <w:r>
-        <w:t>zombieArm</w:t>
-      </w:r>
-      <w:proofErr w:type="spellEnd"/>
-      <w:r>
-        <w:t xml:space="preserve"> item as a constructor to return a club while the method </w:t>
-      </w:r>
-      <w:proofErr w:type="spellStart"/>
-      <w:r>
-        <w:t>createMace</w:t>
-      </w:r>
-      <w:proofErr w:type="spellEnd"/>
-      <w:r>
-        <w:t xml:space="preserve">() takes a </w:t>
-      </w:r>
-      <w:proofErr w:type="spellStart"/>
-      <w:r>
-        <w:t>zombieLeg</w:t>
-      </w:r>
-      <w:proofErr w:type="spellEnd"/>
-      <w:r>
-        <w:t xml:space="preserve"> item as a constructor to return a mace.</w:t>
+        <w:t xml:space="preserve"> which are </w:t>
+      </w:r>
+      <w:proofErr w:type="spellStart"/>
+      <w:r>
+        <w:t>ZombieClub</w:t>
+      </w:r>
+      <w:proofErr w:type="spellEnd"/>
+      <w:r>
+        <w:t xml:space="preserve"> and </w:t>
+      </w:r>
+      <w:proofErr w:type="spellStart"/>
+      <w:r>
+        <w:t>ZombieMace</w:t>
+      </w:r>
+      <w:proofErr w:type="spellEnd"/>
+      <w:r>
+        <w:t xml:space="preserve"> </w:t>
+      </w:r>
+      <w:r>
+        <w:t xml:space="preserve">using the principle of </w:t>
+      </w:r>
+      <w:r>
+        <w:rPr>
+          <w:b/>
+        </w:rPr>
+        <w:t>DRY</w:t>
+      </w:r>
+      <w:r>
+        <w:t>.</w:t>
+      </w:r>
+      <w:r>
+        <w:t xml:space="preserve"> </w:t>
       </w:r>
     </w:p>
     <w:p>
@@ -317,12 +441,17 @@
         <w:t xml:space="preserve">, we add a method </w:t>
       </w:r>
       <w:proofErr w:type="spellStart"/>
+      <w:proofErr w:type="gramStart"/>
       <w:r>
         <w:t>toCorpse</w:t>
       </w:r>
       <w:proofErr w:type="spellEnd"/>
       <w:r>
-        <w:t xml:space="preserve">() which converts the Human to a Corpse object is the human is dead. We check if the human is dead by using the </w:t>
+        <w:t>(</w:t>
+      </w:r>
+      <w:proofErr w:type="gramEnd"/>
+      <w:r>
+        <w:t xml:space="preserve">) which converts the Human to a Corpse object is the human is dead. We check if the human is dead by using the </w:t>
       </w:r>
       <w:proofErr w:type="spellStart"/>
       <w:r>
@@ -516,16 +645,21 @@
       </w:r>
       <w:proofErr w:type="spellStart"/>
       <w:r>
-        <w:lastRenderedPageBreak/>
         <w:t>ripeCounter</w:t>
       </w:r>
       <w:proofErr w:type="spellEnd"/>
       <w:r>
-        <w:t xml:space="preserve"> reduces by 1 until it reaches 0 by using the tick() method of the item class. The tick() method informs the Crop class of the passage of time.</w:t>
+        <w:t xml:space="preserve"> reduces by 1 until it reaches 0 by using the tick() method of the item </w:t>
+      </w:r>
+      <w:bookmarkStart w:id="0" w:name="_GoBack"/>
+      <w:bookmarkEnd w:id="0"/>
+      <w:r>
+        <w:t>class. The tick() method informs the Crop class of the passage of time.</w:t>
       </w:r>
     </w:p>
     <w:p>
       <w:r>
+        <w:lastRenderedPageBreak/>
         <w:t>We used constants to set the probability of the Farmer class to sow a crop on a patch of dirt if next to it. Every turn the sowing() method will reuse the methods (</w:t>
       </w:r>
       <w:proofErr w:type="spellStart"/>
@@ -576,10 +710,7 @@
         <w:t>.</w:t>
       </w:r>
     </w:p>
-    <w:p>
-      <w:bookmarkStart w:id="0" w:name="_GoBack"/>
-      <w:bookmarkEnd w:id="0"/>
-    </w:p>
+    <w:p/>
     <w:sectPr>
       <w:pgSz w:w="11906" w:h="16838"/>
       <w:pgMar w:top="1440" w:right="1440" w:bottom="1440" w:left="1440" w:header="708" w:footer="708" w:gutter="0"/>
@@ -607,7 +738,7 @@
       </w:pPr>
     </w:pPrDefault>
   </w:docDefaults>
-  <w:latentStyles w:defLockedState="0" w:defUIPriority="99" w:defSemiHidden="0" w:defUnhideWhenUsed="0" w:defQFormat="0" w:count="377">
+  <w:latentStyles w:defLockedState="0" w:defUIPriority="99" w:defSemiHidden="0" w:defUnhideWhenUsed="0" w:defQFormat="0" w:count="375">
     <w:lsdException w:name="Normal" w:uiPriority="0" w:qFormat="1"/>
     <w:lsdException w:name="heading 1" w:uiPriority="9" w:qFormat="1"/>
     <w:lsdException w:name="heading 2" w:semiHidden="1" w:uiPriority="9" w:unhideWhenUsed="1" w:qFormat="1"/>
@@ -713,6 +844,7 @@
     <w:lsdException w:name="HTML Sample" w:semiHidden="1" w:unhideWhenUsed="1"/>
     <w:lsdException w:name="HTML Typewriter" w:semiHidden="1" w:unhideWhenUsed="1"/>
     <w:lsdException w:name="HTML Variable" w:semiHidden="1" w:unhideWhenUsed="1"/>
+    <w:lsdException w:name="Normal Table" w:semiHidden="1" w:unhideWhenUsed="1"/>
     <w:lsdException w:name="annotation subject" w:semiHidden="1" w:unhideWhenUsed="1"/>
     <w:lsdException w:name="No List" w:semiHidden="1" w:unhideWhenUsed="1"/>
     <w:lsdException w:name="Outline List 1" w:semiHidden="1" w:unhideWhenUsed="1"/>
@@ -758,9 +890,11 @@
     <w:lsdException w:name="Table Subtle 1" w:semiHidden="1" w:unhideWhenUsed="1"/>
     <w:lsdException w:name="Table Subtle 2" w:semiHidden="1" w:unhideWhenUsed="1"/>
     <w:lsdException w:name="Table Web 1" w:semiHidden="1" w:unhideWhenUsed="1"/>
+    <w:lsdException w:name="Table Web 2" w:semiHidden="1" w:unhideWhenUsed="1"/>
     <w:lsdException w:name="Table Web 3" w:semiHidden="1" w:unhideWhenUsed="1"/>
     <w:lsdException w:name="Balloon Text" w:semiHidden="1" w:unhideWhenUsed="1"/>
     <w:lsdException w:name="Table Grid" w:uiPriority="39"/>
+    <w:lsdException w:name="Table Theme" w:semiHidden="1" w:unhideWhenUsed="1"/>
     <w:lsdException w:name="Placeholder Text" w:semiHidden="1"/>
     <w:lsdException w:name="No Spacing" w:uiPriority="1" w:qFormat="1"/>
     <w:lsdException w:name="Light Shading" w:uiPriority="60"/>
@@ -980,8 +1114,6 @@
     <w:lsdException w:name="Smart Hyperlink" w:semiHidden="1" w:unhideWhenUsed="1"/>
     <w:lsdException w:name="Hashtag" w:semiHidden="1" w:unhideWhenUsed="1"/>
     <w:lsdException w:name="Unresolved Mention" w:semiHidden="1" w:unhideWhenUsed="1"/>
-    <w:lsdException w:name="Smart Link" w:semiHidden="1" w:unhideWhenUsed="1"/>
-    <w:lsdException w:name="Smart Link Error" w:semiHidden="1" w:unhideWhenUsed="1"/>
   </w:latentStyles>
   <w:style w:type="paragraph" w:default="1" w:styleId="Normal">
     <w:name w:val="Normal"/>

</xml_diff>

<commit_message>
Updated Design Rationale for Rising from the Dead
</commit_message>
<xml_diff>
--- a/Design Rationale.docx
+++ b/Design Rationale.docx
@@ -50,7 +50,7 @@
       </w:r>
       <w:proofErr w:type="spellStart"/>
       <w:r>
-        <w:t>BiteAction</w:t>
+        <w:t>ZombieAttackAction</w:t>
       </w:r>
       <w:proofErr w:type="spellEnd"/>
       <w:r>
@@ -75,7 +75,7 @@
       </w:r>
       <w:proofErr w:type="spellStart"/>
       <w:r>
-        <w:t>BiteAction</w:t>
+        <w:t>ZombieAttackAction</w:t>
       </w:r>
       <w:proofErr w:type="spellEnd"/>
       <w:r>
@@ -438,28 +438,57 @@
         <w:t>Rising from the Dead</w:t>
       </w:r>
       <w:r>
-        <w:t xml:space="preserve">, we add a method </w:t>
-      </w:r>
-      <w:proofErr w:type="spellStart"/>
-      <w:proofErr w:type="gramStart"/>
-      <w:r>
-        <w:t>toCorpse</w:t>
-      </w:r>
-      <w:proofErr w:type="spellEnd"/>
-      <w:r>
-        <w:t>(</w:t>
-      </w:r>
-      <w:proofErr w:type="gramEnd"/>
-      <w:r>
-        <w:t xml:space="preserve">) which converts the Human to a Corpse object is the human is dead. We check if the human is dead by using the </w:t>
-      </w:r>
-      <w:proofErr w:type="spellStart"/>
-      <w:r>
-        <w:t>isConscious</w:t>
-      </w:r>
-      <w:proofErr w:type="spellEnd"/>
-      <w:r>
-        <w:t xml:space="preserve">() that the Human class inherits from the Actor class so that we abide by the </w:t>
+        <w:t xml:space="preserve">, </w:t>
+      </w:r>
+      <w:r>
+        <w:t xml:space="preserve">we created a </w:t>
+      </w:r>
+      <w:proofErr w:type="spellStart"/>
+      <w:r>
+        <w:t>ZombieCorpse</w:t>
+      </w:r>
+      <w:proofErr w:type="spellEnd"/>
+      <w:r>
+        <w:t xml:space="preserve"> class which inherits Item class. W</w:t>
+      </w:r>
+      <w:r>
+        <w:t xml:space="preserve">e </w:t>
+      </w:r>
+      <w:r>
+        <w:t xml:space="preserve">further changed the </w:t>
+      </w:r>
+      <w:proofErr w:type="spellStart"/>
+      <w:r>
+        <w:t>ZombieAttackAction</w:t>
+      </w:r>
+      <w:proofErr w:type="spellEnd"/>
+      <w:r>
+        <w:t xml:space="preserve"> class to be able to knock out humans and create </w:t>
+      </w:r>
+      <w:proofErr w:type="spellStart"/>
+      <w:r>
+        <w:t>ZombieCorpse</w:t>
+      </w:r>
+      <w:proofErr w:type="spellEnd"/>
+      <w:r>
+        <w:t xml:space="preserve"> instead of normal corpse item.</w:t>
+      </w:r>
+      <w:r>
+        <w:t xml:space="preserve"> </w:t>
+      </w:r>
+      <w:r>
+        <w:t xml:space="preserve">The </w:t>
+      </w:r>
+      <w:proofErr w:type="spellStart"/>
+      <w:r>
+        <w:t>ZombieCorpse</w:t>
+      </w:r>
+      <w:proofErr w:type="spellEnd"/>
+      <w:r>
+        <w:t xml:space="preserve"> uses the tick() method from its parent class Item</w:t>
+      </w:r>
+      <w:r>
+        <w:t xml:space="preserve"> so that we abide by the </w:t>
       </w:r>
       <w:r>
         <w:rPr>
@@ -469,16 +498,10 @@
         <w:t>DRY</w:t>
       </w:r>
       <w:r>
-        <w:t xml:space="preserve"> principle. The method creates a Corpse object at the location using the </w:t>
-      </w:r>
-      <w:proofErr w:type="spellStart"/>
-      <w:r>
-        <w:t>addItem</w:t>
-      </w:r>
-      <w:proofErr w:type="spellEnd"/>
-      <w:r>
-        <w:t>() method of the Location class.</w:t>
-      </w:r>
+        <w:t xml:space="preserve"> principle. </w:t>
+      </w:r>
+      <w:bookmarkStart w:id="0" w:name="_GoBack"/>
+      <w:bookmarkEnd w:id="0"/>
     </w:p>
     <w:p>
       <w:r>
@@ -649,12 +672,7 @@
       </w:r>
       <w:proofErr w:type="spellEnd"/>
       <w:r>
-        <w:t xml:space="preserve"> reduces by 1 until it reaches 0 by using the tick() method of the item </w:t>
-      </w:r>
-      <w:bookmarkStart w:id="0" w:name="_GoBack"/>
-      <w:bookmarkEnd w:id="0"/>
-      <w:r>
-        <w:t>class. The tick() method informs the Crop class of the passage of time.</w:t>
+        <w:t xml:space="preserve"> reduces by 1 until it reaches 0 by using the tick() method of the item class. The tick() method informs the Crop class of the passage of time.</w:t>
       </w:r>
     </w:p>
     <w:p>

</xml_diff>

<commit_message>
Updated Class Diagram and Design Rationale
</commit_message>
<xml_diff>
--- a/Design Rationale.docx
+++ b/Design Rationale.docx
@@ -571,6 +571,12 @@
       </w:r>
     </w:p>
     <w:p>
+      <w:pPr>
+        <w:rPr>
+          <w:b/>
+          <w:bCs/>
+        </w:rPr>
+      </w:pPr>
       <w:r>
         <w:t xml:space="preserve">For </w:t>
       </w:r>
@@ -582,7 +588,10 @@
         <w:t>Farmers and Food</w:t>
       </w:r>
       <w:r>
-        <w:t xml:space="preserve">, we created three new classes, the Farmer class, the Crop class and the Food class. We made the Farmer class a subclass of the Human class ,and the Crop class and the Food class a subclass of Item class as many of the attributes and methods used for these classes are the same as their parent classes, this is to abide by the </w:t>
+        <w:t xml:space="preserve">, </w:t>
+      </w:r>
+      <w:r>
+        <w:t xml:space="preserve">we created a Farmer class which is subclass of the Human class as many of the attributes and methods used by the Farmer class are already used by the Human class. This helps us abide by the </w:t>
       </w:r>
       <w:r>
         <w:rPr>
@@ -592,96 +601,117 @@
         <w:t>DRY</w:t>
       </w:r>
       <w:r>
-        <w:t xml:space="preserve"> principle. </w:t>
+        <w:t xml:space="preserve"> principle. Since the Farmer has unique behaviours only found in this class, we created a </w:t>
+      </w:r>
+      <w:proofErr w:type="spellStart"/>
+      <w:r>
+        <w:t>FarmerBehaviour</w:t>
+      </w:r>
+      <w:proofErr w:type="spellEnd"/>
+      <w:r>
+        <w:t xml:space="preserve"> class which implements the Behaviour interface. The </w:t>
+      </w:r>
+      <w:proofErr w:type="spellStart"/>
+      <w:r>
+        <w:t>FarmerBehaviour</w:t>
+      </w:r>
+      <w:proofErr w:type="spellEnd"/>
+      <w:r>
+        <w:t xml:space="preserve"> class uses the subclasses of the </w:t>
+      </w:r>
+      <w:proofErr w:type="spellStart"/>
+      <w:r>
+        <w:t>FarmerAction</w:t>
+      </w:r>
+      <w:proofErr w:type="spellEnd"/>
+      <w:r>
+        <w:t xml:space="preserve"> class, which itself is a subclass of the Action class, as its actions. By doing so we have created an encapsulation boundary. This helps us </w:t>
+      </w:r>
+      <w:r>
+        <w:rPr>
+          <w:b/>
+          <w:bCs/>
+        </w:rPr>
+        <w:t xml:space="preserve">reduce the dependencies </w:t>
+      </w:r>
+      <w:r>
+        <w:t xml:space="preserve">of the Farmer class as much as possible. This abides by the </w:t>
+      </w:r>
+      <w:r>
+        <w:rPr>
+          <w:b/>
+          <w:bCs/>
+        </w:rPr>
+        <w:t>principle of grouping elements that depends on each other together in an encapsulation boundary to minimize dependencies that cross the encapsulation boundary.</w:t>
       </w:r>
     </w:p>
     <w:p>
       <w:r>
-        <w:t xml:space="preserve">The crop class has 1 attribute, </w:t>
-      </w:r>
-      <w:proofErr w:type="spellStart"/>
-      <w:r>
-        <w:t>ripeCounter</w:t>
-      </w:r>
-      <w:proofErr w:type="spellEnd"/>
-      <w:r>
-        <w:t xml:space="preserve">. Using the design principle </w:t>
-      </w:r>
-      <w:r>
-        <w:t>that</w:t>
-      </w:r>
-      <w:r>
-        <w:rPr>
-          <w:b/>
-          <w:bCs/>
-        </w:rPr>
-        <w:t xml:space="preserve"> classes should be responsible for their own properties</w:t>
-      </w:r>
-      <w:r>
-        <w:t xml:space="preserve">, it knows its own </w:t>
-      </w:r>
-      <w:proofErr w:type="spellStart"/>
-      <w:r>
-        <w:t>ripeCounter</w:t>
-      </w:r>
-      <w:proofErr w:type="spellEnd"/>
-      <w:r>
-        <w:t xml:space="preserve"> at all times. The </w:t>
-      </w:r>
-      <w:proofErr w:type="spellStart"/>
-      <w:r>
-        <w:t>isRipe</w:t>
-      </w:r>
-      <w:proofErr w:type="spellEnd"/>
-      <w:r>
-        <w:t xml:space="preserve">() method is used to determine if the crop is ripe by checking if </w:t>
-      </w:r>
-      <w:proofErr w:type="spellStart"/>
-      <w:r>
-        <w:t>ripeCounter</w:t>
-      </w:r>
-      <w:proofErr w:type="spellEnd"/>
-      <w:r>
-        <w:t xml:space="preserve"> is equal to 0. We use assertions to ensure that </w:t>
-      </w:r>
-      <w:proofErr w:type="spellStart"/>
-      <w:r>
-        <w:t>ripeCounter</w:t>
-      </w:r>
-      <w:proofErr w:type="spellEnd"/>
-      <w:r>
-        <w:t xml:space="preserve"> is not less than 0, which abides by the </w:t>
-      </w:r>
-      <w:r>
-        <w:rPr>
-          <w:b/>
-          <w:bCs/>
-        </w:rPr>
-        <w:t xml:space="preserve">Fail Fast </w:t>
-      </w:r>
-      <w:r>
-        <w:t xml:space="preserve">principle. Every turn, the </w:t>
-      </w:r>
-      <w:proofErr w:type="spellStart"/>
-      <w:r>
-        <w:t>ripeCounter</w:t>
-      </w:r>
-      <w:proofErr w:type="spellEnd"/>
-      <w:r>
-        <w:t xml:space="preserve"> reduces by 1 until it reaches 0 by using the tick() method of the item class. The tick() method informs the Crop class of the passage of time.</w:t>
+        <w:t xml:space="preserve">The subclasses of the </w:t>
+      </w:r>
+      <w:proofErr w:type="spellStart"/>
+      <w:r>
+        <w:t>FarmerAction</w:t>
+      </w:r>
+      <w:proofErr w:type="spellEnd"/>
+      <w:r>
+        <w:t xml:space="preserve"> class are the </w:t>
+      </w:r>
+      <w:proofErr w:type="spellStart"/>
+      <w:r>
+        <w:t>SowingAction</w:t>
+      </w:r>
+      <w:proofErr w:type="spellEnd"/>
+      <w:r>
+        <w:t xml:space="preserve"> class, </w:t>
+      </w:r>
+      <w:proofErr w:type="spellStart"/>
+      <w:r>
+        <w:t>FertilizeAction</w:t>
+      </w:r>
+      <w:proofErr w:type="spellEnd"/>
+      <w:r>
+        <w:t xml:space="preserve"> class and the </w:t>
+      </w:r>
+      <w:proofErr w:type="spellStart"/>
+      <w:r>
+        <w:t>HarvestAction</w:t>
+      </w:r>
+      <w:proofErr w:type="spellEnd"/>
+      <w:r>
+        <w:t xml:space="preserve"> class. For the </w:t>
+      </w:r>
+      <w:proofErr w:type="spellStart"/>
+      <w:r>
+        <w:t>SowingAction</w:t>
+      </w:r>
+      <w:proofErr w:type="spellEnd"/>
+      <w:r>
+        <w:t xml:space="preserve"> class, we use constants to set the probability of the class to sow a patch of </w:t>
+      </w:r>
+      <w:proofErr w:type="gramStart"/>
+      <w:r>
+        <w:t>dirt, and</w:t>
+      </w:r>
+      <w:proofErr w:type="gramEnd"/>
+      <w:r>
+        <w:t xml:space="preserve"> use constants to set the number of turns it will reduce in a crop for it to ripen in the </w:t>
+      </w:r>
+      <w:proofErr w:type="spellStart"/>
+      <w:r>
+        <w:t>FertilizeAction</w:t>
+      </w:r>
+      <w:proofErr w:type="spellEnd"/>
+      <w:r>
+        <w:t xml:space="preserve"> class.</w:t>
       </w:r>
     </w:p>
     <w:p>
       <w:r>
-        <w:t>We used constants to set the probability of the Farmer class to sow a crop on a patch of dirt if next to it. Every turn the sowing() method will reuse the methods (</w:t>
-      </w:r>
-      <w:proofErr w:type="spellStart"/>
-      <w:r>
-        <w:t>Location.getGround</w:t>
-      </w:r>
-      <w:proofErr w:type="spellEnd"/>
-      <w:r>
-        <w:t xml:space="preserve">()) of the Location class to check if the location next to the Farmer is a patch of dirt. The fertilize() method uses methods of the Location class and Crop class to check if the Farmer is standing on an unripe crop. If so, the fertilize() method will reduce the </w:t>
+        <w:t xml:space="preserve">We created a Crop class which is a subclass of the Item class. </w:t>
+      </w:r>
+      <w:r>
+        <w:t xml:space="preserve">The crop class has 1 attribute, </w:t>
       </w:r>
       <w:proofErr w:type="spellStart"/>
       <w:r>
@@ -689,28 +719,107 @@
       </w:r>
       <w:proofErr w:type="spellEnd"/>
       <w:r>
-        <w:t xml:space="preserve"> of the crop by 10. The harvest() method uses methods of the Location class and Crop class to check if the Farmer is standing on a ripe crop, if so the crop will be harvested into food and reuses the Location class methods(</w:t>
-      </w:r>
-      <w:proofErr w:type="spellStart"/>
-      <w:r>
-        <w:t>location.setGround</w:t>
-      </w:r>
-      <w:proofErr w:type="spellEnd"/>
-      <w:r>
-        <w:t>()) to turn the location into a patch of dirt. The Food item will be dropped on the ground.</w:t>
+        <w:t xml:space="preserve">. Using the design principle </w:t>
+      </w:r>
+      <w:r>
+        <w:t>that</w:t>
+      </w:r>
+      <w:r>
+        <w:rPr>
+          <w:b/>
+          <w:bCs/>
+        </w:rPr>
+        <w:t xml:space="preserve"> classes should be responsible for their own properties</w:t>
+      </w:r>
+      <w:r>
+        <w:t xml:space="preserve">, it knows its own </w:t>
+      </w:r>
+      <w:proofErr w:type="spellStart"/>
+      <w:r>
+        <w:t>ripeCounter</w:t>
+      </w:r>
+      <w:proofErr w:type="spellEnd"/>
+      <w:r>
+        <w:t xml:space="preserve"> at all times. The </w:t>
+      </w:r>
+      <w:proofErr w:type="spellStart"/>
+      <w:r>
+        <w:t>isRipe</w:t>
+      </w:r>
+      <w:proofErr w:type="spellEnd"/>
+      <w:r>
+        <w:t xml:space="preserve">() method is used to determine if the crop is ripe by checking if </w:t>
+      </w:r>
+      <w:proofErr w:type="spellStart"/>
+      <w:r>
+        <w:t>ripeCounter</w:t>
+      </w:r>
+      <w:proofErr w:type="spellEnd"/>
+      <w:r>
+        <w:t xml:space="preserve"> is equal to 0. We use assertions to ensure that </w:t>
+      </w:r>
+      <w:proofErr w:type="spellStart"/>
+      <w:r>
+        <w:t>ripeCounter</w:t>
+      </w:r>
+      <w:proofErr w:type="spellEnd"/>
+      <w:r>
+        <w:t xml:space="preserve"> is not less than 0, which abides by the </w:t>
+      </w:r>
+      <w:r>
+        <w:rPr>
+          <w:b/>
+          <w:bCs/>
+        </w:rPr>
+        <w:t xml:space="preserve">Fail Fast </w:t>
+      </w:r>
+      <w:r>
+        <w:t xml:space="preserve">principle. Every turn, the </w:t>
+      </w:r>
+      <w:proofErr w:type="spellStart"/>
+      <w:r>
+        <w:t>ripeCounter</w:t>
+      </w:r>
+      <w:proofErr w:type="spellEnd"/>
+      <w:r>
+        <w:t xml:space="preserve"> reduces by 1 until it reaches 0 by using the tick() method of the item class. The tick() method informs the Crop class of the passage of time.</w:t>
       </w:r>
     </w:p>
     <w:p>
       <w:r>
-        <w:t xml:space="preserve">The Food class has 1 attribute, nutrients which is the amount of health points that the player will recover after eating the Food object. We </w:t>
-      </w:r>
-      <w:proofErr w:type="gramStart"/>
-      <w:r>
-        <w:t>use</w:t>
-      </w:r>
-      <w:proofErr w:type="gramEnd"/>
-      <w:r>
-        <w:t xml:space="preserve"> to constants to set the value of nutrients to abide by </w:t>
+        <w:t>We used constants to set the probability of the Farmer class to sow a crop on a patch of dirt if next to it. Every turn the sowing() method will reuse the methods (</w:t>
+      </w:r>
+      <w:proofErr w:type="spellStart"/>
+      <w:r>
+        <w:t>Location.getGround</w:t>
+      </w:r>
+      <w:proofErr w:type="spellEnd"/>
+      <w:r>
+        <w:t xml:space="preserve">()) of the Location class to check if the location next to the Farmer is a patch of dirt. The fertilize() method uses methods of the Location class and Crop class to check if the Farmer is standing on an unripe crop. If so, the fertilize() method will reduce the </w:t>
+      </w:r>
+      <w:proofErr w:type="spellStart"/>
+      <w:r>
+        <w:t>ripeCounter</w:t>
+      </w:r>
+      <w:proofErr w:type="spellEnd"/>
+      <w:r>
+        <w:t xml:space="preserve"> of the crop by 10. The harvest() method uses methods of the Location class and Crop class to check if the Farmer is standing on a ripe crop, if so the crop will be harvested into food and reuses the Location class methods(</w:t>
+      </w:r>
+      <w:proofErr w:type="spellStart"/>
+      <w:r>
+        <w:t>location.setGround</w:t>
+      </w:r>
+      <w:proofErr w:type="spellEnd"/>
+      <w:r>
+        <w:t>()) to turn the location into a patch of dirt. The Food item will be dropped on the ground.</w:t>
+      </w:r>
+    </w:p>
+    <w:p>
+      <w:r>
+        <w:t xml:space="preserve">We created a Food class which is a subclass of the Item class. </w:t>
+      </w:r>
+      <w:r>
+        <w:t xml:space="preserve">The Food class has 1 attribute, nutrients which is the amount of health points that the player will recover after eating the Food object. We use to constants to set the value of nutrients to abide by </w:t>
       </w:r>
       <w:r>
         <w:rPr>
@@ -857,6 +966,7 @@
     <w:lsdException w:name="HTML Sample" w:semiHidden="1" w:unhideWhenUsed="1"/>
     <w:lsdException w:name="HTML Typewriter" w:semiHidden="1" w:unhideWhenUsed="1"/>
     <w:lsdException w:name="HTML Variable" w:semiHidden="1" w:unhideWhenUsed="1"/>
+    <w:lsdException w:name="Normal Table" w:semiHidden="1" w:unhideWhenUsed="1"/>
     <w:lsdException w:name="annotation subject" w:semiHidden="1" w:unhideWhenUsed="1"/>
     <w:lsdException w:name="No List" w:semiHidden="1" w:unhideWhenUsed="1"/>
     <w:lsdException w:name="Outline List 1" w:semiHidden="1" w:unhideWhenUsed="1"/>
@@ -902,9 +1012,11 @@
     <w:lsdException w:name="Table Subtle 1" w:semiHidden="1" w:unhideWhenUsed="1"/>
     <w:lsdException w:name="Table Subtle 2" w:semiHidden="1" w:unhideWhenUsed="1"/>
     <w:lsdException w:name="Table Web 1" w:semiHidden="1" w:unhideWhenUsed="1"/>
+    <w:lsdException w:name="Table Web 2" w:semiHidden="1" w:unhideWhenUsed="1"/>
     <w:lsdException w:name="Table Web 3" w:semiHidden="1" w:unhideWhenUsed="1"/>
     <w:lsdException w:name="Balloon Text" w:semiHidden="1" w:unhideWhenUsed="1"/>
     <w:lsdException w:name="Table Grid" w:uiPriority="39"/>
+    <w:lsdException w:name="Table Theme" w:semiHidden="1" w:unhideWhenUsed="1"/>
     <w:lsdException w:name="Placeholder Text" w:semiHidden="1"/>
     <w:lsdException w:name="No Spacing" w:uiPriority="1" w:qFormat="1"/>
     <w:lsdException w:name="Light Shading" w:uiPriority="60"/>

</xml_diff>

<commit_message>
Updated Class Diagram for Farmer and Food. Touched up Design Rationale
</commit_message>
<xml_diff>
--- a/Design Rationale.docx
+++ b/Design Rationale.docx
@@ -88,23 +88,7 @@
         <w:t>DRY</w:t>
       </w:r>
       <w:r>
-        <w:t>. Before beginning each turn a zombie will reuse methods (</w:t>
-      </w:r>
-      <w:proofErr w:type="spellStart"/>
-      <w:r>
-        <w:t>map.locationOf</w:t>
-      </w:r>
-      <w:proofErr w:type="spellEnd"/>
-      <w:r>
-        <w:t>().</w:t>
-      </w:r>
-      <w:proofErr w:type="spellStart"/>
-      <w:r>
-        <w:t>getItems</w:t>
-      </w:r>
-      <w:proofErr w:type="spellEnd"/>
-      <w:r>
-        <w:t>()) from Location class to obtain items on the spot it is standing on to pick up weapons.</w:t>
+        <w:t xml:space="preserve">. </w:t>
       </w:r>
     </w:p>
     <w:p>
@@ -356,27 +340,13 @@
         <w:t xml:space="preserve"> for their own properties</w:t>
       </w:r>
       <w:r>
-        <w:t xml:space="preserve">. </w:t>
-      </w:r>
-      <w:r>
-        <w:t xml:space="preserve">The </w:t>
-      </w:r>
-      <w:proofErr w:type="spellStart"/>
-      <w:r>
-        <w:t>Crafting</w:t>
-      </w:r>
-      <w:r>
-        <w:t>Action</w:t>
-      </w:r>
-      <w:proofErr w:type="spellEnd"/>
-      <w:r>
-        <w:t xml:space="preserve"> class </w:t>
-      </w:r>
-      <w:r>
-        <w:t>takes in the parameter as an Item (the item to be crafted)</w:t>
-      </w:r>
-      <w:r>
-        <w:t xml:space="preserve">. Two new classes were created which inherits </w:t>
+        <w:t>.</w:t>
+      </w:r>
+      <w:r>
+        <w:t xml:space="preserve"> </w:t>
+      </w:r>
+      <w:r>
+        <w:t xml:space="preserve">Two new classes were created which inherits </w:t>
       </w:r>
       <w:proofErr w:type="spellStart"/>
       <w:r>
@@ -458,30 +428,6 @@
       </w:r>
       <w:proofErr w:type="spellStart"/>
       <w:r>
-        <w:t>ZombieAttackAction</w:t>
-      </w:r>
-      <w:proofErr w:type="spellEnd"/>
-      <w:r>
-        <w:t xml:space="preserve"> class uses the </w:t>
-      </w:r>
-      <w:proofErr w:type="spellStart"/>
-      <w:r>
-        <w:t>addItem</w:t>
-      </w:r>
-      <w:proofErr w:type="spellEnd"/>
-      <w:r>
-        <w:t xml:space="preserve">() method if the Location Class to add a </w:t>
-      </w:r>
-      <w:proofErr w:type="spellStart"/>
-      <w:r>
-        <w:t>ZombieCorpse</w:t>
-      </w:r>
-      <w:proofErr w:type="spellEnd"/>
-      <w:r>
-        <w:t xml:space="preserve"> at the location. The </w:t>
-      </w:r>
-      <w:proofErr w:type="spellStart"/>
-      <w:r>
         <w:t>ZombieCorpse</w:t>
       </w:r>
       <w:proofErr w:type="spellEnd"/>
@@ -551,23 +497,7 @@
       </w:r>
       <w:proofErr w:type="spellEnd"/>
       <w:r>
-        <w:t xml:space="preserve"> each turn. When the number of turns that have passed is equal to our </w:t>
-      </w:r>
-      <w:proofErr w:type="spellStart"/>
-      <w:r>
-        <w:t>conversionCounter</w:t>
-      </w:r>
-      <w:proofErr w:type="spellEnd"/>
-      <w:r>
-        <w:t xml:space="preserve">(), we use the </w:t>
-      </w:r>
-      <w:proofErr w:type="spellStart"/>
-      <w:r>
-        <w:t>addActor</w:t>
-      </w:r>
-      <w:proofErr w:type="spellEnd"/>
-      <w:r>
-        <w:t>() method of the Location class to add a zombie at the location.</w:t>
+        <w:t xml:space="preserve"> each turn.</w:t>
       </w:r>
     </w:p>
     <w:p>
@@ -687,15 +617,7 @@
       </w:r>
       <w:proofErr w:type="spellEnd"/>
       <w:r>
-        <w:t xml:space="preserve"> class, we use constants to set the probability of the class to sow a patch of </w:t>
-      </w:r>
-      <w:proofErr w:type="gramStart"/>
-      <w:r>
-        <w:t>dirt, and</w:t>
-      </w:r>
-      <w:proofErr w:type="gramEnd"/>
-      <w:r>
-        <w:t xml:space="preserve"> use constants to set the number of turns it will reduce in a crop for it to ripen in the </w:t>
+        <w:t xml:space="preserve"> class, we use constants to set the probability of the class to sow a patch of dirt, and use constants to set the number of turns it will reduce in a crop for it to ripen in the </w:t>
       </w:r>
       <w:proofErr w:type="spellStart"/>
       <w:r>
@@ -708,7 +630,13 @@
     </w:p>
     <w:p>
       <w:r>
-        <w:t xml:space="preserve">We created a Crop class which is a subclass of the Item class. </w:t>
+        <w:t xml:space="preserve">We created a Crop class which is a subclass of the </w:t>
+      </w:r>
+      <w:r>
+        <w:t>Ground</w:t>
+      </w:r>
+      <w:r>
+        <w:t xml:space="preserve"> class. </w:t>
       </w:r>
       <w:r>
         <w:t xml:space="preserve">The crop class has 1 attribute, </w:t>
@@ -740,15 +668,7 @@
       </w:r>
       <w:proofErr w:type="spellEnd"/>
       <w:r>
-        <w:t xml:space="preserve"> at all times. The </w:t>
-      </w:r>
-      <w:proofErr w:type="spellStart"/>
-      <w:r>
-        <w:t>isRipe</w:t>
-      </w:r>
-      <w:proofErr w:type="spellEnd"/>
-      <w:r>
-        <w:t xml:space="preserve">() method is used to determine if the crop is ripe by checking if </w:t>
+        <w:t xml:space="preserve"> at all times. We use assertions to ensure that </w:t>
       </w:r>
       <w:proofErr w:type="spellStart"/>
       <w:r>
@@ -756,14 +676,6 @@
       </w:r>
       <w:proofErr w:type="spellEnd"/>
       <w:r>
-        <w:t xml:space="preserve"> is equal to 0. We use assertions to ensure that </w:t>
-      </w:r>
-      <w:proofErr w:type="spellStart"/>
-      <w:r>
-        <w:t>ripeCounter</w:t>
-      </w:r>
-      <w:proofErr w:type="spellEnd"/>
-      <w:r>
         <w:t xml:space="preserve"> is not less than 0, which abides by the </w:t>
       </w:r>
       <w:r>
@@ -774,44 +686,12 @@
         <w:t xml:space="preserve">Fail Fast </w:t>
       </w:r>
       <w:r>
-        <w:t xml:space="preserve">principle. Every turn, the </w:t>
-      </w:r>
-      <w:proofErr w:type="spellStart"/>
-      <w:r>
-        <w:t>ripeCounter</w:t>
-      </w:r>
-      <w:proofErr w:type="spellEnd"/>
-      <w:r>
-        <w:t xml:space="preserve"> reduces by 1 until it reaches 0 by using the tick() method of the item class. The tick() method informs the Crop class of the passage of time.</w:t>
+        <w:t xml:space="preserve">principle. </w:t>
       </w:r>
     </w:p>
     <w:p>
       <w:r>
-        <w:t>We used constants to set the probability of the Farmer class to sow a crop on a patch of dirt if next to it. Every turn the sowing() method will reuse the methods (</w:t>
-      </w:r>
-      <w:proofErr w:type="spellStart"/>
-      <w:r>
-        <w:t>Location.getGround</w:t>
-      </w:r>
-      <w:proofErr w:type="spellEnd"/>
-      <w:r>
-        <w:t xml:space="preserve">()) of the Location class to check if the location next to the Farmer is a patch of dirt. The fertilize() method uses methods of the Location class and Crop class to check if the Farmer is standing on an unripe crop. If so, the fertilize() method will reduce the </w:t>
-      </w:r>
-      <w:proofErr w:type="spellStart"/>
-      <w:r>
-        <w:t>ripeCounter</w:t>
-      </w:r>
-      <w:proofErr w:type="spellEnd"/>
-      <w:r>
-        <w:t xml:space="preserve"> of the crop by 10. The harvest() method uses methods of the Location class and Crop class to check if the Farmer is standing on a ripe crop, if so the crop will be harvested into food and reuses the Location class methods(</w:t>
-      </w:r>
-      <w:proofErr w:type="spellStart"/>
-      <w:r>
-        <w:t>location.setGround</w:t>
-      </w:r>
-      <w:proofErr w:type="spellEnd"/>
-      <w:r>
-        <w:t>()) to turn the location into a patch of dirt. The Food item will be dropped on the ground.</w:t>
+        <w:t xml:space="preserve">We used constants to set the probability of the Farmer class to sow a crop on a patch of dirt if next to it. </w:t>
       </w:r>
     </w:p>
     <w:p>

</xml_diff>

<commit_message>
Fully Implemented Zombie Classes & Updated Design Rationale
Completed Zombie attacks and Beating up the Zombies task. Updated the
design rationale accordingly.
</commit_message>
<xml_diff>
--- a/Design Rationale.docx
+++ b/Design Rationale.docx
@@ -63,7 +63,7 @@
       </w:r>
       <w:proofErr w:type="spellEnd"/>
       <w:r>
-        <w:t xml:space="preserve"> and </w:t>
+        <w:t xml:space="preserve">, </w:t>
       </w:r>
       <w:proofErr w:type="spellStart"/>
       <w:r>
@@ -71,7 +71,21 @@
       </w:r>
       <w:proofErr w:type="spellEnd"/>
       <w:r>
-        <w:t xml:space="preserve"> class to inherit the </w:t>
+        <w:t xml:space="preserve"> class </w:t>
+      </w:r>
+      <w:r>
+        <w:t xml:space="preserve">and </w:t>
+      </w:r>
+      <w:proofErr w:type="spellStart"/>
+      <w:r>
+        <w:t>BiteAction</w:t>
+      </w:r>
+      <w:proofErr w:type="spellEnd"/>
+      <w:r>
+        <w:t xml:space="preserve"> class </w:t>
+      </w:r>
+      <w:r>
+        <w:t xml:space="preserve">to inherit the </w:t>
       </w:r>
       <w:proofErr w:type="spellStart"/>
       <w:r>
@@ -107,7 +121,7 @@
       </w:r>
       <w:proofErr w:type="spellStart"/>
       <w:r>
-        <w:t>ZombieAttackAction</w:t>
+        <w:t>BiteAction</w:t>
       </w:r>
       <w:proofErr w:type="spellEnd"/>
       <w:r>
@@ -144,7 +158,7 @@
       </w:r>
       <w:proofErr w:type="spellStart"/>
       <w:r>
-        <w:t>ZombieAttackBehaviour</w:t>
+        <w:t>AttackBehaviour</w:t>
       </w:r>
       <w:proofErr w:type="spellEnd"/>
       <w:r>
@@ -172,6 +186,93 @@
       <w:proofErr w:type="spellEnd"/>
       <w:r>
         <w:t>).</w:t>
+      </w:r>
+      <w:r>
+        <w:t xml:space="preserve"> Within the Zombie</w:t>
+      </w:r>
+      <w:r>
+        <w:t xml:space="preserve"> c</w:t>
+      </w:r>
+      <w:r>
+        <w:t xml:space="preserve">lass, we added a private String </w:t>
+      </w:r>
+      <w:r>
+        <w:rPr>
+          <w:b/>
+        </w:rPr>
+        <w:t>constant</w:t>
+      </w:r>
+      <w:r>
+        <w:t xml:space="preserve"> </w:t>
+      </w:r>
+      <w:proofErr w:type="spellStart"/>
+      <w:r>
+        <w:t>zombieDialogue</w:t>
+      </w:r>
+      <w:proofErr w:type="spellEnd"/>
+      <w:r>
+        <w:t xml:space="preserve"> and a </w:t>
+      </w:r>
+      <w:r>
+        <w:rPr>
+          <w:b/>
+        </w:rPr>
+        <w:t>constant</w:t>
+      </w:r>
+      <w:r>
+        <w:t xml:space="preserve"> chance for the dialogue to be printed instead of any other action to be </w:t>
+      </w:r>
+      <w:proofErr w:type="spellStart"/>
+      <w:r>
+        <w:t>excecuted</w:t>
+      </w:r>
+      <w:proofErr w:type="spellEnd"/>
+      <w:r>
+        <w:t xml:space="preserve">. This is keeping with the principle of </w:t>
+      </w:r>
+      <w:proofErr w:type="spellStart"/>
+      <w:r>
+        <w:rPr>
+          <w:b/>
+        </w:rPr>
+        <w:t>ReD</w:t>
+      </w:r>
+      <w:proofErr w:type="spellEnd"/>
+      <w:r>
+        <w:rPr>
+          <w:b/>
+        </w:rPr>
+        <w:t xml:space="preserve"> </w:t>
+      </w:r>
+      <w:r>
+        <w:t xml:space="preserve">and </w:t>
+      </w:r>
+      <w:r>
+        <w:rPr>
+          <w:b/>
+        </w:rPr>
+        <w:t>grouping elements that must depend on each other together inside an encapsulation boundary</w:t>
+      </w:r>
+      <w:r>
+        <w:rPr>
+          <w:b/>
+        </w:rPr>
+        <w:t xml:space="preserve"> </w:t>
+      </w:r>
+      <w:r>
+        <w:t xml:space="preserve">of a class because we chose not to </w:t>
+      </w:r>
+      <w:r>
+        <w:t>creat</w:t>
+      </w:r>
+      <w:r>
+        <w:t>e</w:t>
+      </w:r>
+      <w:r>
+        <w:t xml:space="preserve"> a new Behaviour class</w:t>
+      </w:r>
+      <w:r>
+        <w:t>.</w:t>
       </w:r>
     </w:p>
     <w:p/>
@@ -194,18 +295,10 @@
         <w:t>W</w:t>
       </w:r>
       <w:r>
-        <w:t xml:space="preserve">e added </w:t>
-      </w:r>
-      <w:r>
-        <w:t xml:space="preserve">an </w:t>
-      </w:r>
-      <w:proofErr w:type="spellStart"/>
-      <w:r>
-        <w:t>ArrayList</w:t>
-      </w:r>
-      <w:proofErr w:type="spellEnd"/>
-      <w:r>
-        <w:t xml:space="preserve"> containing </w:t>
+        <w:t xml:space="preserve">e </w:t>
+      </w:r>
+      <w:r>
+        <w:t xml:space="preserve">created </w:t>
       </w:r>
       <w:r>
         <w:t>classes</w:t>
@@ -259,8 +352,24 @@
         <w:t>DRY</w:t>
       </w:r>
       <w:r>
-        <w:t xml:space="preserve"> principle)</w:t>
-      </w:r>
+        <w:t xml:space="preserve"> principle</w:t>
+      </w:r>
+      <w:r>
+        <w:t xml:space="preserve">). We added two attributes, </w:t>
+      </w:r>
+      <w:proofErr w:type="spellStart"/>
+      <w:r>
+        <w:t>armsNumber</w:t>
+      </w:r>
+      <w:proofErr w:type="spellEnd"/>
+      <w:r>
+        <w:t xml:space="preserve"> and </w:t>
+      </w:r>
+      <w:proofErr w:type="spellStart"/>
+      <w:r>
+        <w:t>legsNumber</w:t>
+      </w:r>
+      <w:proofErr w:type="spellEnd"/>
       <w:r>
         <w:t xml:space="preserve"> to the Zombie class. </w:t>
       </w:r>
@@ -279,9 +388,20 @@
       <w:r>
         <w:t xml:space="preserve">, it </w:t>
       </w:r>
-      <w:r>
-        <w:t>holds its own items</w:t>
-      </w:r>
+      <w:proofErr w:type="gramStart"/>
+      <w:r>
+        <w:t>knows its own number of limbs at all ti</w:t>
+      </w:r>
+      <w:r>
+        <w:t>m</w:t>
+      </w:r>
+      <w:r>
+        <w:t>e</w:t>
+      </w:r>
+      <w:r>
+        <w:t>s</w:t>
+      </w:r>
+      <w:proofErr w:type="gramEnd"/>
       <w:r>
         <w:t>.</w:t>
       </w:r>
@@ -289,22 +409,15 @@
         <w:t xml:space="preserve"> </w:t>
       </w:r>
       <w:r>
-        <w:rPr>
-          <w:strike/>
-        </w:rPr>
         <w:t xml:space="preserve">Since the maximum number of legs or arms is 2 for each zombie, we use assertions to ensure that the value does not exceed 2, following the principle of </w:t>
       </w:r>
       <w:r>
         <w:rPr>
           <w:b/>
-          <w:strike/>
         </w:rPr>
         <w:t>FF</w:t>
       </w:r>
       <w:r>
-        <w:rPr>
-          <w:strike/>
-        </w:rPr>
         <w:t xml:space="preserve"> (Fail Fast).</w:t>
       </w:r>
       <w:r>
@@ -314,7 +427,54 @@
         <w:t>ANY</w:t>
       </w:r>
       <w:r>
-        <w:t xml:space="preserve"> attack that causes damage, to implement the losing limbs feature, we used the inherited method hurt() from Actor class and override to add the feature</w:t>
+        <w:t xml:space="preserve"> attack that causes damage, to implement the losing limbs feature, </w:t>
+      </w:r>
+      <w:r>
+        <w:rPr>
+          <w:b/>
+        </w:rPr>
+        <w:t xml:space="preserve">we </w:t>
+      </w:r>
+      <w:r>
+        <w:rPr>
+          <w:b/>
+        </w:rPr>
+        <w:t>re</w:t>
+      </w:r>
+      <w:r>
+        <w:rPr>
+          <w:b/>
+        </w:rPr>
+        <w:t>used</w:t>
+      </w:r>
+      <w:r>
+        <w:rPr>
+          <w:b/>
+        </w:rPr>
+        <w:t xml:space="preserve"> methods</w:t>
+      </w:r>
+      <w:r>
+        <w:t xml:space="preserve"> the </w:t>
+      </w:r>
+      <w:r>
+        <w:t xml:space="preserve">from </w:t>
+      </w:r>
+      <w:r>
+        <w:t>Actor class</w:t>
+      </w:r>
+      <w:r>
+        <w:t xml:space="preserve"> (</w:t>
+      </w:r>
+      <w:proofErr w:type="gramStart"/>
+      <w:r>
+        <w:t>hurt(</w:t>
+      </w:r>
+      <w:proofErr w:type="gramEnd"/>
+      <w:r>
+        <w:t>))</w:t>
+      </w:r>
+      <w:r>
+        <w:t xml:space="preserve"> and override to add the feature</w:t>
       </w:r>
       <w:r>
         <w:t xml:space="preserve"> using the principle </w:t>
@@ -336,6 +496,107 @@
       </w:r>
       <w:r>
         <w:t xml:space="preserve"> of a class.</w:t>
+      </w:r>
+    </w:p>
+    <w:p>
+      <w:r>
+        <w:t xml:space="preserve">To implement changes to zombie attacks depending on number of arms, we allowed </w:t>
+      </w:r>
+      <w:proofErr w:type="spellStart"/>
+      <w:r>
+        <w:t>ZombieAttackBehaviour</w:t>
+      </w:r>
+      <w:proofErr w:type="spellEnd"/>
+      <w:r>
+        <w:t xml:space="preserve"> to accept </w:t>
+      </w:r>
+      <w:proofErr w:type="spellStart"/>
+      <w:r>
+        <w:t>armsNumber</w:t>
+      </w:r>
+      <w:proofErr w:type="spellEnd"/>
+      <w:r>
+        <w:t xml:space="preserve"> and refactored its methods to add these features. We did not create a new </w:t>
+      </w:r>
+      <w:proofErr w:type="spellStart"/>
+      <w:r>
+        <w:t>AttackBehaviour</w:t>
+      </w:r>
+      <w:proofErr w:type="spellEnd"/>
+      <w:r>
+        <w:t xml:space="preserve"> class to accommodate this feature to follow the design principle of </w:t>
+      </w:r>
+      <w:r>
+        <w:rPr>
+          <w:b/>
+        </w:rPr>
+        <w:t>reduce redundancy</w:t>
+      </w:r>
+      <w:r>
+        <w:t>.</w:t>
+      </w:r>
+    </w:p>
+    <w:p>
+      <w:r>
+        <w:t xml:space="preserve">To implement changes to zombie movement we separated attack behaviour and move behaviours in to different attributes and added a new Boolean attribute, </w:t>
+      </w:r>
+      <w:proofErr w:type="spellStart"/>
+      <w:r>
+        <w:t>isSecondTurn</w:t>
+      </w:r>
+      <w:proofErr w:type="spellEnd"/>
+      <w:r>
+        <w:t xml:space="preserve"> according to the principle that </w:t>
+      </w:r>
+      <w:r>
+        <w:rPr>
+          <w:b/>
+        </w:rPr>
+        <w:t>classes should be responsible for their own properties</w:t>
+      </w:r>
+      <w:r>
+        <w:rPr>
+          <w:b/>
+        </w:rPr>
+        <w:t xml:space="preserve"> </w:t>
+      </w:r>
+      <w:r>
+        <w:t xml:space="preserve">and </w:t>
+      </w:r>
+      <w:r>
+        <w:rPr>
+          <w:b/>
+        </w:rPr>
+        <w:t>grouping elements that must depend on each other together inside an encapsulation boundary</w:t>
+      </w:r>
+      <w:r>
+        <w:t xml:space="preserve"> of a class</w:t>
+      </w:r>
+      <w:r>
+        <w:t xml:space="preserve">. The Boolean will check if it is a second turn and respond accordingly. We used the design principle of </w:t>
+      </w:r>
+      <w:r>
+        <w:rPr>
+          <w:b/>
+        </w:rPr>
+        <w:t>avoid varia</w:t>
+      </w:r>
+      <w:bookmarkStart w:id="0" w:name="_GoBack"/>
+      <w:bookmarkEnd w:id="0"/>
+      <w:r>
+        <w:rPr>
+          <w:b/>
+        </w:rPr>
+        <w:t>bles with hidden meanings</w:t>
+      </w:r>
+      <w:r>
+        <w:rPr>
+          <w:b/>
+        </w:rPr>
+        <w:t xml:space="preserve"> </w:t>
+      </w:r>
+      <w:r>
+        <w:t xml:space="preserve">by clearly defining the attribute name. </w:t>
       </w:r>
     </w:p>
     <w:p/>
@@ -403,15 +664,7 @@
         <w:t xml:space="preserve"> is added as a</w:t>
       </w:r>
       <w:r>
-        <w:t xml:space="preserve">n </w:t>
-      </w:r>
-      <w:proofErr w:type="spellStart"/>
-      <w:r>
-        <w:t>ArrayList</w:t>
-      </w:r>
-      <w:proofErr w:type="spellEnd"/>
-      <w:r>
-        <w:t xml:space="preserve"> attribute</w:t>
+        <w:t>n attribute</w:t>
       </w:r>
       <w:r>
         <w:t xml:space="preserve"> </w:t>
@@ -507,12 +760,7 @@
         <w:t xml:space="preserve"> </w:t>
       </w:r>
       <w:r>
-        <w:t>usi</w:t>
-      </w:r>
-      <w:bookmarkStart w:id="0" w:name="_GoBack"/>
-      <w:bookmarkEnd w:id="0"/>
-      <w:r>
-        <w:t xml:space="preserve">ng the principle of </w:t>
+        <w:t xml:space="preserve">using the principle of </w:t>
       </w:r>
       <w:r>
         <w:rPr>
@@ -540,6 +788,7 @@
           <w:bCs/>
           <w:sz w:val="28"/>
         </w:rPr>
+        <w:lastRenderedPageBreak/>
         <w:t>Rising from the Dea</w:t>
       </w:r>
       <w:r>
@@ -793,7 +1042,6 @@
           <w:bCs/>
           <w:sz w:val="28"/>
         </w:rPr>
-        <w:lastRenderedPageBreak/>
         <w:t>Farmers and Food</w:t>
       </w:r>
       <w:r>

</xml_diff>

<commit_message>
Implemented ALL Tasks In Separate Class Diagrams
Final commit before combining all completed class diagrams into one
class diagram. Updated Design Rationale accordingly as well
</commit_message>
<xml_diff>
--- a/Design Rationale.docx
+++ b/Design Rationale.docx
@@ -260,19 +260,7 @@
         <w:t xml:space="preserve"> </w:t>
       </w:r>
       <w:r>
-        <w:t xml:space="preserve">of a class because we chose not to </w:t>
-      </w:r>
-      <w:r>
-        <w:t>creat</w:t>
-      </w:r>
-      <w:r>
-        <w:t>e</w:t>
-      </w:r>
-      <w:r>
-        <w:t xml:space="preserve"> a new Behaviour class</w:t>
-      </w:r>
-      <w:r>
-        <w:t>.</w:t>
+        <w:t>of a class because we chose not to create a new Behaviour class.</w:t>
       </w:r>
     </w:p>
     <w:p/>
@@ -530,7 +518,13 @@
         <w:rPr>
           <w:b/>
         </w:rPr>
-        <w:t>reduce redundancy</w:t>
+        <w:t>reduce redundanc</w:t>
+      </w:r>
+      <w:r>
+        <w:rPr>
+          <w:b/>
+        </w:rPr>
+        <w:t>y</w:t>
       </w:r>
       <w:r>
         <w:t>.</w:t>
@@ -570,24 +564,13 @@
         <w:t>grouping elements that must depend on each other together inside an encapsulation boundary</w:t>
       </w:r>
       <w:r>
-        <w:t xml:space="preserve"> of a class</w:t>
-      </w:r>
-      <w:r>
-        <w:t xml:space="preserve">. The Boolean will check if it is a second turn and respond accordingly. We used the design principle of </w:t>
-      </w:r>
-      <w:r>
-        <w:rPr>
-          <w:b/>
-        </w:rPr>
-        <w:t>avoid varia</w:t>
-      </w:r>
-      <w:bookmarkStart w:id="0" w:name="_GoBack"/>
-      <w:bookmarkEnd w:id="0"/>
-      <w:r>
-        <w:rPr>
-          <w:b/>
-        </w:rPr>
-        <w:t>bles with hidden meanings</w:t>
+        <w:t xml:space="preserve"> of a class. The Boolean will check if it is a second turn and respond accordingly. We used the design principle of </w:t>
+      </w:r>
+      <w:r>
+        <w:rPr>
+          <w:b/>
+        </w:rPr>
+        <w:t>avoid variables with hidden meanings</w:t>
       </w:r>
       <w:r>
         <w:rPr>
@@ -723,6 +706,14 @@
       <w:r>
         <w:t xml:space="preserve"> </w:t>
       </w:r>
+      <w:proofErr w:type="spellStart"/>
+      <w:r>
+        <w:t>CraftingAction</w:t>
+      </w:r>
+      <w:proofErr w:type="spellEnd"/>
+      <w:r>
+        <w:t xml:space="preserve"> takes in the item to be crafted into and removes the item from player’s inventory and adds crafted item. </w:t>
+      </w:r>
       <w:r>
         <w:t xml:space="preserve">Two new classes were created which </w:t>
       </w:r>
@@ -773,173 +764,44 @@
       </w:r>
       <w:r>
         <w:t xml:space="preserve"> </w:t>
-      </w:r>
-    </w:p>
-    <w:p/>
-    <w:p>
-      <w:pPr>
-        <w:rPr>
-          <w:sz w:val="28"/>
-        </w:rPr>
-      </w:pPr>
-      <w:r>
-        <w:rPr>
-          <w:b/>
-          <w:bCs/>
-          <w:sz w:val="28"/>
-        </w:rPr>
-        <w:lastRenderedPageBreak/>
-        <w:t>Rising from the Dea</w:t>
-      </w:r>
-      <w:r>
-        <w:rPr>
-          <w:b/>
-          <w:bCs/>
-          <w:sz w:val="28"/>
-        </w:rPr>
-        <w:t>d</w:t>
-      </w:r>
-      <w:r>
-        <w:rPr>
-          <w:sz w:val="28"/>
-        </w:rPr>
-        <w:t xml:space="preserve"> </w:t>
-      </w:r>
-    </w:p>
-    <w:p>
-      <w:r>
-        <w:t>W</w:t>
-      </w:r>
-      <w:r>
-        <w:t xml:space="preserve">e created a </w:t>
-      </w:r>
-      <w:proofErr w:type="spellStart"/>
-      <w:r>
-        <w:t>ZombieCorpse</w:t>
-      </w:r>
-      <w:proofErr w:type="spellEnd"/>
-      <w:r>
-        <w:t xml:space="preserve"> class which </w:t>
-      </w:r>
-      <w:r>
-        <w:rPr>
-          <w:b/>
-        </w:rPr>
-        <w:t>inherits</w:t>
-      </w:r>
-      <w:r>
-        <w:t xml:space="preserve"> Item class. We further </w:t>
-      </w:r>
-      <w:r>
-        <w:rPr>
-          <w:b/>
-        </w:rPr>
-        <w:t>added</w:t>
-      </w:r>
-      <w:r>
-        <w:t xml:space="preserve"> to</w:t>
-      </w:r>
-      <w:r>
-        <w:t xml:space="preserve"> the </w:t>
-      </w:r>
-      <w:proofErr w:type="spellStart"/>
-      <w:r>
-        <w:t>ZombieAttackAction</w:t>
-      </w:r>
-      <w:proofErr w:type="spellEnd"/>
-      <w:r>
-        <w:t xml:space="preserve"> class to be able to knock out humans and create </w:t>
-      </w:r>
-      <w:proofErr w:type="spellStart"/>
-      <w:r>
-        <w:t>ZombieCorpse</w:t>
-      </w:r>
-      <w:proofErr w:type="spellEnd"/>
-      <w:r>
-        <w:t xml:space="preserve"> instead of normal corpse item</w:t>
-      </w:r>
-      <w:r>
-        <w:t xml:space="preserve"> since </w:t>
-      </w:r>
-      <w:proofErr w:type="spellStart"/>
-      <w:r>
-        <w:t>ZombieCorpse</w:t>
-      </w:r>
-      <w:proofErr w:type="spellEnd"/>
-      <w:r>
-        <w:t xml:space="preserve"> can only be created by Zombies knocking out Humans, abiding by the </w:t>
-      </w:r>
-      <w:r>
-        <w:rPr>
-          <w:b/>
-        </w:rPr>
-        <w:t>DRY</w:t>
-      </w:r>
-      <w:r>
-        <w:t xml:space="preserve"> principle</w:t>
-      </w:r>
-      <w:r>
-        <w:t>.</w:t>
-      </w:r>
-      <w:r>
-        <w:t xml:space="preserve"> This also </w:t>
-      </w:r>
-      <w:r>
-        <w:rPr>
-          <w:b/>
-        </w:rPr>
-        <w:t>reduces redundancy</w:t>
-      </w:r>
-      <w:r>
-        <w:t xml:space="preserve"> of creating another action class to create </w:t>
-      </w:r>
-      <w:proofErr w:type="spellStart"/>
-      <w:r>
-        <w:t>ZombieCorpse</w:t>
-      </w:r>
-      <w:proofErr w:type="spellEnd"/>
-      <w:r>
-        <w:t>.</w:t>
-      </w:r>
-      <w:r>
-        <w:t xml:space="preserve"> The </w:t>
-      </w:r>
-      <w:proofErr w:type="spellStart"/>
-      <w:r>
-        <w:t>ZombieCorpse</w:t>
-      </w:r>
-      <w:proofErr w:type="spellEnd"/>
-      <w:r>
-        <w:t xml:space="preserve"> uses the </w:t>
-      </w:r>
-      <w:proofErr w:type="gramStart"/>
-      <w:r>
-        <w:t>tick(</w:t>
-      </w:r>
-      <w:proofErr w:type="gramEnd"/>
-      <w:r>
-        <w:t xml:space="preserve">) method from its parent class Item so that we abide by the </w:t>
-      </w:r>
-      <w:r>
-        <w:rPr>
-          <w:b/>
-          <w:bCs/>
-        </w:rPr>
-        <w:t>DRY</w:t>
-      </w:r>
-      <w:r>
-        <w:t xml:space="preserve"> principle. </w:t>
       </w:r>
     </w:p>
     <w:p>
       <w:pPr>
         <w:rPr>
+          <w:sz w:val="28"/>
+        </w:rPr>
+      </w:pPr>
+      <w:r>
+        <w:rPr>
           <w:b/>
           <w:bCs/>
-        </w:rPr>
-      </w:pPr>
-      <w:r>
-        <w:t xml:space="preserve">The </w:t>
+          <w:sz w:val="28"/>
+        </w:rPr>
+        <w:lastRenderedPageBreak/>
+        <w:t>Rising from the Dea</w:t>
+      </w:r>
+      <w:r>
+        <w:rPr>
+          <w:b/>
+          <w:bCs/>
+          <w:sz w:val="28"/>
+        </w:rPr>
+        <w:t>d</w:t>
+      </w:r>
+      <w:r>
+        <w:rPr>
+          <w:sz w:val="28"/>
+        </w:rPr>
+        <w:t xml:space="preserve"> </w:t>
+      </w:r>
+    </w:p>
+    <w:p>
+      <w:r>
+        <w:t>W</w:t>
+      </w:r>
+      <w:r>
+        <w:t xml:space="preserve">e created a </w:t>
       </w:r>
       <w:proofErr w:type="spellStart"/>
       <w:r>
@@ -947,196 +809,366 @@
       </w:r>
       <w:proofErr w:type="spellEnd"/>
       <w:r>
-        <w:t xml:space="preserve"> class has 1 attribute, </w:t>
-      </w:r>
-      <w:proofErr w:type="spellStart"/>
-      <w:r>
-        <w:t>conversionCounter</w:t>
-      </w:r>
-      <w:proofErr w:type="spellEnd"/>
-      <w:r>
-        <w:t xml:space="preserve">. We use the Random class to generate an integer between 5 to 10 to set as our </w:t>
-      </w:r>
-      <w:proofErr w:type="spellStart"/>
-      <w:r>
-        <w:t>conversionCounter</w:t>
-      </w:r>
-      <w:proofErr w:type="spellEnd"/>
-      <w:r>
-        <w:t xml:space="preserve">. We used Assertions to ensure the </w:t>
-      </w:r>
-      <w:proofErr w:type="spellStart"/>
-      <w:r>
-        <w:t>conversionCounter</w:t>
-      </w:r>
-      <w:proofErr w:type="spellEnd"/>
-      <w:r>
-        <w:t xml:space="preserve"> is in the specified range, following the </w:t>
+        <w:t xml:space="preserve"> class which </w:t>
+      </w:r>
+      <w:r>
+        <w:rPr>
+          <w:b/>
+        </w:rPr>
+        <w:t>inherits</w:t>
+      </w:r>
+      <w:r>
+        <w:t xml:space="preserve"> Item class. We further </w:t>
+      </w:r>
+      <w:r>
+        <w:rPr>
+          <w:b/>
+        </w:rPr>
+        <w:t>added</w:t>
+      </w:r>
+      <w:r>
+        <w:t xml:space="preserve"> to</w:t>
+      </w:r>
+      <w:r>
+        <w:t xml:space="preserve"> the </w:t>
+      </w:r>
+      <w:proofErr w:type="spellStart"/>
+      <w:r>
+        <w:t>ZombieAttackAction</w:t>
+      </w:r>
+      <w:proofErr w:type="spellEnd"/>
+      <w:r>
+        <w:t xml:space="preserve"> class to be able to knock out humans and create </w:t>
+      </w:r>
+      <w:proofErr w:type="spellStart"/>
+      <w:r>
+        <w:t>ZombieCorpse</w:t>
+      </w:r>
+      <w:proofErr w:type="spellEnd"/>
+      <w:r>
+        <w:t xml:space="preserve"> instead of normal corpse item</w:t>
+      </w:r>
+      <w:r>
+        <w:t xml:space="preserve"> since </w:t>
+      </w:r>
+      <w:proofErr w:type="spellStart"/>
+      <w:r>
+        <w:t>ZombieCorpse</w:t>
+      </w:r>
+      <w:proofErr w:type="spellEnd"/>
+      <w:r>
+        <w:t xml:space="preserve"> can only be created by Zombies knocking out Humans, abiding by the </w:t>
+      </w:r>
+      <w:r>
+        <w:rPr>
+          <w:b/>
+        </w:rPr>
+        <w:t>DRY</w:t>
+      </w:r>
+      <w:r>
+        <w:t xml:space="preserve"> principle</w:t>
+      </w:r>
+      <w:r>
+        <w:t>.</w:t>
+      </w:r>
+      <w:r>
+        <w:t xml:space="preserve"> This also </w:t>
+      </w:r>
+      <w:r>
+        <w:rPr>
+          <w:b/>
+        </w:rPr>
+        <w:t>reduces redundancy</w:t>
+      </w:r>
+      <w:r>
+        <w:t xml:space="preserve"> of creating another action class to create </w:t>
+      </w:r>
+      <w:proofErr w:type="spellStart"/>
+      <w:r>
+        <w:t>ZombieCorpse</w:t>
+      </w:r>
+      <w:proofErr w:type="spellEnd"/>
+      <w:r>
+        <w:t>.</w:t>
+      </w:r>
+      <w:r>
+        <w:t xml:space="preserve"> The </w:t>
+      </w:r>
+      <w:proofErr w:type="spellStart"/>
+      <w:r>
+        <w:t>ZombieCorpse</w:t>
+      </w:r>
+      <w:proofErr w:type="spellEnd"/>
+      <w:r>
+        <w:t xml:space="preserve"> uses the </w:t>
+      </w:r>
+      <w:proofErr w:type="gramStart"/>
+      <w:r>
+        <w:t>tick(</w:t>
+      </w:r>
+      <w:proofErr w:type="gramEnd"/>
+      <w:r>
+        <w:t xml:space="preserve">) method from its parent class Item so that we abide by the </w:t>
       </w:r>
       <w:r>
         <w:rPr>
           <w:b/>
           <w:bCs/>
         </w:rPr>
-        <w:t>Fail Fast</w:t>
-      </w:r>
-      <w:r>
-        <w:t xml:space="preserve"> principle. We use the </w:t>
-      </w:r>
-      <w:proofErr w:type="gramStart"/>
-      <w:r>
-        <w:t>tick(</w:t>
-      </w:r>
-      <w:proofErr w:type="gramEnd"/>
-      <w:r>
-        <w:t xml:space="preserve">) method of the item class to compare with </w:t>
-      </w:r>
-      <w:proofErr w:type="spellStart"/>
-      <w:r>
-        <w:t>conversionCounter</w:t>
-      </w:r>
-      <w:proofErr w:type="spellEnd"/>
-      <w:r>
-        <w:t xml:space="preserve"> each turn.</w:t>
-      </w:r>
-      <w:r>
-        <w:t xml:space="preserve"> </w:t>
-      </w:r>
-      <w:r>
-        <w:rPr>
-          <w:bCs/>
-        </w:rPr>
-        <w:t xml:space="preserve">Since everything is within the </w:t>
-      </w:r>
-      <w:proofErr w:type="spellStart"/>
-      <w:r>
-        <w:rPr>
-          <w:bCs/>
-        </w:rPr>
-        <w:t>ZombieCorpse</w:t>
-      </w:r>
-      <w:proofErr w:type="spellEnd"/>
-      <w:r>
-        <w:rPr>
-          <w:bCs/>
-        </w:rPr>
-        <w:t xml:space="preserve"> class, we followed the principle</w:t>
-      </w:r>
-      <w:r>
-        <w:rPr>
-          <w:b/>
-          <w:bCs/>
-        </w:rPr>
-        <w:t xml:space="preserve"> of grouping elements that depends on each other together in an encapsulation boundary to minimize dependencies that cross the encapsulation boundary.</w:t>
+        <w:t>DRY</w:t>
+      </w:r>
+      <w:r>
+        <w:t xml:space="preserve"> principle. </w:t>
       </w:r>
     </w:p>
     <w:p>
       <w:pPr>
         <w:rPr>
-          <w:sz w:val="28"/>
+          <w:b/>
+          <w:bCs/>
         </w:rPr>
       </w:pPr>
       <w:r>
+        <w:t xml:space="preserve">The </w:t>
+      </w:r>
+      <w:proofErr w:type="spellStart"/>
+      <w:r>
+        <w:t>ZombieCorpse</w:t>
+      </w:r>
+      <w:proofErr w:type="spellEnd"/>
+      <w:r>
+        <w:t xml:space="preserve"> class has </w:t>
+      </w:r>
+      <w:r>
+        <w:t>2</w:t>
+      </w:r>
+      <w:r>
+        <w:t xml:space="preserve"> attribute</w:t>
+      </w:r>
+      <w:r>
+        <w:t>s</w:t>
+      </w:r>
+      <w:r>
+        <w:t>,</w:t>
+      </w:r>
+      <w:r>
+        <w:t xml:space="preserve"> </w:t>
+      </w:r>
+      <w:proofErr w:type="spellStart"/>
+      <w:r>
+        <w:t>conversionTurn</w:t>
+      </w:r>
+      <w:proofErr w:type="spellEnd"/>
+      <w:r>
+        <w:t xml:space="preserve"> and</w:t>
+      </w:r>
+      <w:r>
+        <w:t xml:space="preserve"> </w:t>
+      </w:r>
+      <w:proofErr w:type="spellStart"/>
+      <w:r>
+        <w:t>conversionCounter</w:t>
+      </w:r>
+      <w:proofErr w:type="spellEnd"/>
+      <w:r>
+        <w:t xml:space="preserve">. We use the Random class to generate an integer between 5 to 10 to set as our </w:t>
+      </w:r>
+      <w:proofErr w:type="spellStart"/>
+      <w:r>
+        <w:t>conversion</w:t>
+      </w:r>
+      <w:r>
+        <w:t>Turn</w:t>
+      </w:r>
+      <w:proofErr w:type="spellEnd"/>
+      <w:r>
+        <w:t xml:space="preserve">. We </w:t>
+      </w:r>
+      <w:r>
+        <w:rPr>
+          <w:b/>
+        </w:rPr>
+        <w:t>used Assertions</w:t>
+      </w:r>
+      <w:r>
+        <w:t xml:space="preserve"> to ensure the </w:t>
+      </w:r>
+      <w:proofErr w:type="spellStart"/>
+      <w:r>
+        <w:t>conversion</w:t>
+      </w:r>
+      <w:r>
+        <w:t>Turn</w:t>
+      </w:r>
+      <w:proofErr w:type="spellEnd"/>
+      <w:r>
+        <w:t xml:space="preserve"> is in the specified range, following the </w:t>
+      </w:r>
+      <w:r>
         <w:rPr>
           <w:b/>
           <w:bCs/>
-          <w:sz w:val="28"/>
-        </w:rPr>
-        <w:t>Farmers and Food</w:t>
-      </w:r>
-      <w:r>
-        <w:rPr>
-          <w:sz w:val="28"/>
-        </w:rPr>
-        <w:t xml:space="preserve"> </w:t>
+        </w:rPr>
+        <w:t>Fail Fast</w:t>
+      </w:r>
+      <w:r>
+        <w:t xml:space="preserve"> principle. We use the </w:t>
+      </w:r>
+      <w:proofErr w:type="gramStart"/>
+      <w:r>
+        <w:t>tick(</w:t>
+      </w:r>
+      <w:proofErr w:type="gramEnd"/>
+      <w:r>
+        <w:t xml:space="preserve">) method of the item class to </w:t>
+      </w:r>
+      <w:r>
+        <w:t xml:space="preserve">increment </w:t>
+      </w:r>
+      <w:proofErr w:type="spellStart"/>
+      <w:r>
+        <w:t>conversionCounter</w:t>
+      </w:r>
+      <w:proofErr w:type="spellEnd"/>
+      <w:r>
+        <w:t xml:space="preserve"> every turn and </w:t>
+      </w:r>
+      <w:r>
+        <w:t xml:space="preserve">compare with </w:t>
+      </w:r>
+      <w:proofErr w:type="spellStart"/>
+      <w:r>
+        <w:t>conversion</w:t>
+      </w:r>
+      <w:r>
+        <w:t>Turn</w:t>
+      </w:r>
+      <w:proofErr w:type="spellEnd"/>
+      <w:r>
+        <w:t>.</w:t>
+      </w:r>
+      <w:r>
+        <w:t xml:space="preserve"> If </w:t>
+      </w:r>
+      <w:proofErr w:type="spellStart"/>
+      <w:r>
+        <w:t>conversionCounter</w:t>
+      </w:r>
+      <w:proofErr w:type="spellEnd"/>
+      <w:r>
+        <w:t xml:space="preserve"> equal to </w:t>
+      </w:r>
+      <w:proofErr w:type="spellStart"/>
+      <w:r>
+        <w:t>conversionTurn</w:t>
+      </w:r>
+      <w:proofErr w:type="spellEnd"/>
+      <w:r>
+        <w:t>, it removes the corpse from the ground and adds a Zombie actor in its place.</w:t>
+      </w:r>
+      <w:r>
+        <w:t xml:space="preserve"> </w:t>
+      </w:r>
+      <w:r>
+        <w:rPr>
+          <w:bCs/>
+        </w:rPr>
+        <w:t xml:space="preserve">Since everything is within the </w:t>
+      </w:r>
+      <w:proofErr w:type="spellStart"/>
+      <w:r>
+        <w:rPr>
+          <w:bCs/>
+        </w:rPr>
+        <w:t>ZombieCorpse</w:t>
+      </w:r>
+      <w:proofErr w:type="spellEnd"/>
+      <w:r>
+        <w:rPr>
+          <w:bCs/>
+        </w:rPr>
+        <w:t xml:space="preserve"> class, we followed the principle</w:t>
+      </w:r>
+      <w:r>
+        <w:rPr>
+          <w:b/>
+          <w:bCs/>
+        </w:rPr>
+        <w:t xml:space="preserve"> of grouping elements that depends on each other together in an encapsulation boundary to minimize dependencies that cross the encapsulation boundary.</w:t>
       </w:r>
     </w:p>
     <w:p>
       <w:pPr>
         <w:rPr>
+          <w:sz w:val="28"/>
+        </w:rPr>
+      </w:pPr>
+      <w:r>
+        <w:rPr>
           <w:b/>
           <w:bCs/>
-        </w:rPr>
-      </w:pPr>
-      <w:r>
-        <w:t>W</w:t>
-      </w:r>
-      <w:r>
-        <w:t xml:space="preserve">e created a Farmer class which </w:t>
-      </w:r>
-      <w:r>
-        <w:rPr>
-          <w:b/>
-        </w:rPr>
-        <w:t>inherits</w:t>
-      </w:r>
-      <w:r>
-        <w:t xml:space="preserve"> the Human class as many of the attributes and methods used by the Farmer class are already used by the Human class. This helps us abide by the </w:t>
-      </w:r>
-      <w:r>
-        <w:rPr>
-          <w:b/>
-          <w:bCs/>
-        </w:rPr>
-        <w:t>DRY</w:t>
-      </w:r>
-      <w:r>
-        <w:t xml:space="preserve"> principle. Since the Farmer has unique behaviours only found in this class, we created a </w:t>
-      </w:r>
-      <w:proofErr w:type="spellStart"/>
-      <w:r>
-        <w:t>FarmerBehaviour</w:t>
-      </w:r>
-      <w:proofErr w:type="spellEnd"/>
-      <w:r>
-        <w:t xml:space="preserve"> class which </w:t>
-      </w:r>
-      <w:r>
-        <w:rPr>
-          <w:b/>
-        </w:rPr>
-        <w:t>implements the Behaviour interface</w:t>
-      </w:r>
-      <w:r>
-        <w:t xml:space="preserve">. The </w:t>
-      </w:r>
-      <w:proofErr w:type="spellStart"/>
-      <w:r>
-        <w:t>FarmerBehaviour</w:t>
-      </w:r>
-      <w:proofErr w:type="spellEnd"/>
-      <w:r>
-        <w:t xml:space="preserve"> class uses the subclasses of the </w:t>
-      </w:r>
-      <w:proofErr w:type="spellStart"/>
-      <w:r>
-        <w:t>FarmerAction</w:t>
-      </w:r>
-      <w:proofErr w:type="spellEnd"/>
-      <w:r>
-        <w:t xml:space="preserve"> class, which itself is a subclass of the Action class, as its actions. By doing so we have created an encapsulation boundary. This helps us </w:t>
-      </w:r>
-      <w:r>
-        <w:rPr>
-          <w:b/>
-          <w:bCs/>
-        </w:rPr>
-        <w:t xml:space="preserve">reduce the dependencies </w:t>
-      </w:r>
-      <w:r>
-        <w:t xml:space="preserve">of the Farmer class as much as possible. This abides by the </w:t>
-      </w:r>
-      <w:r>
-        <w:rPr>
-          <w:b/>
-          <w:bCs/>
-        </w:rPr>
-        <w:t>principle of grouping elements that depends on each other together in an encapsulation boundary to minimize dependencies that cross the encapsulation boundary.</w:t>
+          <w:sz w:val="28"/>
+        </w:rPr>
+        <w:t>Farmers and Food</w:t>
+      </w:r>
+      <w:r>
+        <w:rPr>
+          <w:sz w:val="28"/>
+        </w:rPr>
+        <w:t xml:space="preserve"> </w:t>
       </w:r>
     </w:p>
     <w:p>
-      <w:r>
-        <w:t xml:space="preserve">The subclasses of the </w:t>
+      <w:pPr>
+        <w:rPr>
+          <w:b/>
+          <w:bCs/>
+        </w:rPr>
+      </w:pPr>
+      <w:r>
+        <w:t>W</w:t>
+      </w:r>
+      <w:r>
+        <w:t xml:space="preserve">e created a Farmer class which </w:t>
+      </w:r>
+      <w:r>
+        <w:rPr>
+          <w:b/>
+        </w:rPr>
+        <w:t>inherits</w:t>
+      </w:r>
+      <w:r>
+        <w:t xml:space="preserve"> the Human class as many of the attributes and methods used by the Farmer class are already used by the Human class. This helps us abide by the </w:t>
+      </w:r>
+      <w:r>
+        <w:rPr>
+          <w:b/>
+          <w:bCs/>
+        </w:rPr>
+        <w:t>DRY</w:t>
+      </w:r>
+      <w:r>
+        <w:t xml:space="preserve"> principle. Since the Farmer has unique behaviours only found in this class, we created a </w:t>
+      </w:r>
+      <w:proofErr w:type="spellStart"/>
+      <w:r>
+        <w:t>FarmerBehaviour</w:t>
+      </w:r>
+      <w:proofErr w:type="spellEnd"/>
+      <w:r>
+        <w:t xml:space="preserve"> class which </w:t>
+      </w:r>
+      <w:r>
+        <w:rPr>
+          <w:b/>
+        </w:rPr>
+        <w:t>implements the Behaviour interface</w:t>
+      </w:r>
+      <w:r>
+        <w:t xml:space="preserve">. </w:t>
+      </w:r>
+      <w:r>
+        <w:t xml:space="preserve">We created an abstract </w:t>
       </w:r>
       <w:proofErr w:type="spellStart"/>
       <w:r>
@@ -1144,139 +1176,323 @@
       </w:r>
       <w:proofErr w:type="spellEnd"/>
       <w:r>
-        <w:t xml:space="preserve"> class are the </w:t>
-      </w:r>
-      <w:proofErr w:type="spellStart"/>
-      <w:r>
-        <w:t>SowingAction</w:t>
-      </w:r>
-      <w:proofErr w:type="spellEnd"/>
-      <w:r>
-        <w:t xml:space="preserve"> class, </w:t>
-      </w:r>
-      <w:proofErr w:type="spellStart"/>
-      <w:r>
-        <w:t>FertilizeAction</w:t>
-      </w:r>
-      <w:proofErr w:type="spellEnd"/>
-      <w:r>
-        <w:t xml:space="preserve"> class and the </w:t>
-      </w:r>
-      <w:proofErr w:type="spellStart"/>
-      <w:r>
-        <w:t>HarvestAction</w:t>
-      </w:r>
-      <w:proofErr w:type="spellEnd"/>
-      <w:r>
-        <w:t xml:space="preserve"> class. For the </w:t>
-      </w:r>
-      <w:proofErr w:type="spellStart"/>
-      <w:r>
-        <w:t>SowingAction</w:t>
-      </w:r>
-      <w:proofErr w:type="spellEnd"/>
-      <w:r>
-        <w:t xml:space="preserve"> class, we use constants to set the probability of the class to sow a patch of </w:t>
-      </w:r>
-      <w:proofErr w:type="gramStart"/>
-      <w:r>
-        <w:t>dirt, and</w:t>
-      </w:r>
-      <w:proofErr w:type="gramEnd"/>
-      <w:r>
-        <w:t xml:space="preserve"> use constants to set the number of turns it will reduce in a crop for it to ripen in the </w:t>
-      </w:r>
-      <w:proofErr w:type="spellStart"/>
-      <w:r>
-        <w:t>FertilizeAction</w:t>
+        <w:t xml:space="preserve"> class to allow its subclasses to implement common methods, using the </w:t>
+      </w:r>
+      <w:r>
+        <w:rPr>
+          <w:b/>
+        </w:rPr>
+        <w:t>DRY</w:t>
+      </w:r>
+      <w:r>
+        <w:t xml:space="preserve"> principle. </w:t>
+      </w:r>
+      <w:r>
+        <w:t xml:space="preserve">The </w:t>
+      </w:r>
+      <w:proofErr w:type="spellStart"/>
+      <w:r>
+        <w:t>FarmerBehaviour</w:t>
+      </w:r>
+      <w:proofErr w:type="spellEnd"/>
+      <w:r>
+        <w:t xml:space="preserve"> class uses the subclasses of the</w:t>
+      </w:r>
+      <w:r>
+        <w:t xml:space="preserve"> abstract</w:t>
+      </w:r>
+      <w:r>
+        <w:t xml:space="preserve"> </w:t>
+      </w:r>
+      <w:proofErr w:type="spellStart"/>
+      <w:r>
+        <w:t>FarmerAction</w:t>
       </w:r>
       <w:proofErr w:type="spellEnd"/>
       <w:r>
         <w:t xml:space="preserve"> class</w:t>
       </w:r>
       <w:r>
-        <w:t xml:space="preserve">. Usage of constants follows the </w:t>
-      </w:r>
-      <w:r>
-        <w:rPr>
-          <w:b/>
-        </w:rPr>
-        <w:t>DRY</w:t>
-      </w:r>
-      <w:r>
-        <w:t xml:space="preserve"> principle.</w:t>
+        <w:t xml:space="preserve"> </w:t>
+      </w:r>
+      <w:r>
+        <w:t xml:space="preserve">as its actions. This helps us </w:t>
+      </w:r>
+      <w:r>
+        <w:rPr>
+          <w:b/>
+          <w:bCs/>
+        </w:rPr>
+        <w:t xml:space="preserve">reduce dependencies </w:t>
+      </w:r>
+      <w:r>
+        <w:t xml:space="preserve">of the Farmer class as much as possible. </w:t>
       </w:r>
     </w:p>
     <w:p>
       <w:r>
-        <w:t xml:space="preserve">We created a Crop class which is a subclass of the </w:t>
-      </w:r>
-      <w:r>
-        <w:t>Ground</w:t>
-      </w:r>
-      <w:r>
-        <w:t xml:space="preserve"> class. </w:t>
-      </w:r>
-      <w:r>
-        <w:t xml:space="preserve">The crop class has 1 attribute, </w:t>
-      </w:r>
-      <w:proofErr w:type="spellStart"/>
-      <w:r>
-        <w:t>ripeCounter</w:t>
-      </w:r>
-      <w:proofErr w:type="spellEnd"/>
-      <w:r>
-        <w:t xml:space="preserve">. Using the design principle </w:t>
-      </w:r>
-      <w:r>
-        <w:t>that</w:t>
-      </w:r>
-      <w:r>
-        <w:rPr>
-          <w:b/>
-          <w:bCs/>
-        </w:rPr>
-        <w:t xml:space="preserve"> classes should be responsible for their own properties</w:t>
-      </w:r>
-      <w:r>
-        <w:t xml:space="preserve">, it knows its own </w:t>
-      </w:r>
-      <w:proofErr w:type="spellStart"/>
-      <w:r>
-        <w:t>ripeCounter</w:t>
-      </w:r>
-      <w:proofErr w:type="spellEnd"/>
-      <w:r>
-        <w:t xml:space="preserve"> at all times. We use assertions to ensure that </w:t>
-      </w:r>
-      <w:proofErr w:type="spellStart"/>
-      <w:r>
-        <w:t>ripeCounter</w:t>
-      </w:r>
-      <w:proofErr w:type="spellEnd"/>
-      <w:r>
-        <w:t xml:space="preserve"> is not less than 0, which abides by the </w:t>
-      </w:r>
-      <w:r>
-        <w:rPr>
-          <w:b/>
-          <w:bCs/>
-        </w:rPr>
-        <w:t xml:space="preserve">Fail Fast </w:t>
-      </w:r>
-      <w:r>
-        <w:t xml:space="preserve">principle. </w:t>
+        <w:t xml:space="preserve">The </w:t>
+      </w:r>
+      <w:r>
+        <w:rPr>
+          <w:b/>
+        </w:rPr>
+        <w:t>subclasses</w:t>
+      </w:r>
+      <w:r>
+        <w:t xml:space="preserve"> of the </w:t>
+      </w:r>
+      <w:proofErr w:type="spellStart"/>
+      <w:r>
+        <w:t>FarmerAction</w:t>
+      </w:r>
+      <w:proofErr w:type="spellEnd"/>
+      <w:r>
+        <w:t xml:space="preserve"> class are the </w:t>
+      </w:r>
+      <w:proofErr w:type="spellStart"/>
+      <w:r>
+        <w:t>SowAction</w:t>
+      </w:r>
+      <w:proofErr w:type="spellEnd"/>
+      <w:r>
+        <w:t xml:space="preserve"> class, </w:t>
+      </w:r>
+      <w:proofErr w:type="spellStart"/>
+      <w:r>
+        <w:t>FertilizeAction</w:t>
+      </w:r>
+      <w:proofErr w:type="spellEnd"/>
+      <w:r>
+        <w:t xml:space="preserve"> class and the </w:t>
+      </w:r>
+      <w:proofErr w:type="spellStart"/>
+      <w:r>
+        <w:t>HarvestAction</w:t>
+      </w:r>
+      <w:proofErr w:type="spellEnd"/>
+      <w:r>
+        <w:t xml:space="preserve"> class. For the </w:t>
+      </w:r>
+      <w:proofErr w:type="spellStart"/>
+      <w:r>
+        <w:t>Sow</w:t>
+      </w:r>
+      <w:bookmarkStart w:id="0" w:name="_GoBack"/>
+      <w:bookmarkEnd w:id="0"/>
+      <w:r>
+        <w:t>Action</w:t>
+      </w:r>
+      <w:proofErr w:type="spellEnd"/>
+      <w:r>
+        <w:t xml:space="preserve"> class, we use </w:t>
+      </w:r>
+      <w:r>
+        <w:rPr>
+          <w:b/>
+        </w:rPr>
+        <w:t>constants</w:t>
+      </w:r>
+      <w:r>
+        <w:t xml:space="preserve"> in </w:t>
+      </w:r>
+      <w:proofErr w:type="spellStart"/>
+      <w:r>
+        <w:t>FarmingBehaviour</w:t>
+      </w:r>
+      <w:proofErr w:type="spellEnd"/>
+      <w:r>
+        <w:t xml:space="preserve"> to set the probability of the class to sow a patch of dirt, and use </w:t>
+      </w:r>
+      <w:r>
+        <w:rPr>
+          <w:b/>
+        </w:rPr>
+        <w:t>constants</w:t>
+      </w:r>
+      <w:r>
+        <w:t xml:space="preserve"> to set the number of turns it will reduce in a crop for it to ripen in the </w:t>
+      </w:r>
+      <w:proofErr w:type="spellStart"/>
+      <w:r>
+        <w:t>FertilizeAction</w:t>
+      </w:r>
+      <w:proofErr w:type="spellEnd"/>
+      <w:r>
+        <w:t xml:space="preserve"> class</w:t>
+      </w:r>
+      <w:r>
+        <w:t xml:space="preserve">. Usage of constants follows the </w:t>
+      </w:r>
+      <w:r>
+        <w:rPr>
+          <w:b/>
+        </w:rPr>
+        <w:t>DRY</w:t>
+      </w:r>
+      <w:r>
+        <w:t xml:space="preserve"> principle.</w:t>
       </w:r>
     </w:p>
     <w:p>
       <w:r>
-        <w:t xml:space="preserve">We created a Food class which is a subclass of the Item class. </w:t>
+        <w:t xml:space="preserve">We created a Crop class which is a </w:t>
+      </w:r>
+      <w:r>
+        <w:rPr>
+          <w:b/>
+        </w:rPr>
+        <w:t>subclass</w:t>
+      </w:r>
+      <w:r>
+        <w:t xml:space="preserve"> of the </w:t>
+      </w:r>
+      <w:r>
+        <w:t>Ground</w:t>
+      </w:r>
+      <w:r>
+        <w:t xml:space="preserve"> class. </w:t>
+      </w:r>
+      <w:r>
+        <w:t xml:space="preserve">The crop class has </w:t>
+      </w:r>
+      <w:r>
+        <w:t>2</w:t>
+      </w:r>
+      <w:r>
+        <w:t xml:space="preserve"> attribute</w:t>
+      </w:r>
+      <w:r>
+        <w:t>s</w:t>
+      </w:r>
+      <w:r>
+        <w:t xml:space="preserve">, </w:t>
+      </w:r>
+      <w:proofErr w:type="spellStart"/>
+      <w:r>
+        <w:t>ripeCounter</w:t>
+      </w:r>
+      <w:proofErr w:type="spellEnd"/>
+      <w:r>
+        <w:t xml:space="preserve"> and </w:t>
+      </w:r>
+      <w:proofErr w:type="spellStart"/>
+      <w:r>
+        <w:t>ripeAge</w:t>
+      </w:r>
+      <w:proofErr w:type="spellEnd"/>
+      <w:r>
+        <w:t xml:space="preserve">. Using the design principle </w:t>
+      </w:r>
+      <w:r>
+        <w:t>that</w:t>
+      </w:r>
+      <w:r>
+        <w:rPr>
+          <w:b/>
+          <w:bCs/>
+        </w:rPr>
+        <w:t xml:space="preserve"> classes should be responsible for their own properties</w:t>
+      </w:r>
+      <w:r>
+        <w:t xml:space="preserve">, it </w:t>
+      </w:r>
+      <w:proofErr w:type="gramStart"/>
+      <w:r>
+        <w:t xml:space="preserve">knows its own </w:t>
+      </w:r>
+      <w:proofErr w:type="spellStart"/>
+      <w:r>
+        <w:t>ripeCounter</w:t>
+      </w:r>
+      <w:proofErr w:type="spellEnd"/>
+      <w:r>
+        <w:t xml:space="preserve"> </w:t>
+      </w:r>
+      <w:r>
+        <w:t xml:space="preserve">and </w:t>
+      </w:r>
+      <w:proofErr w:type="spellStart"/>
+      <w:r>
+        <w:t>ripeAge</w:t>
+      </w:r>
+      <w:proofErr w:type="spellEnd"/>
+      <w:r>
+        <w:t xml:space="preserve"> </w:t>
+      </w:r>
+      <w:r>
+        <w:t>at all times</w:t>
+      </w:r>
+      <w:proofErr w:type="gramEnd"/>
+      <w:r>
+        <w:t xml:space="preserve">. </w:t>
+      </w:r>
+      <w:r>
+        <w:t xml:space="preserve">The </w:t>
+      </w:r>
+      <w:proofErr w:type="spellStart"/>
+      <w:r>
+        <w:t>ripeAge</w:t>
+      </w:r>
+      <w:proofErr w:type="spellEnd"/>
+      <w:r>
+        <w:t xml:space="preserve"> attribute is a constant to abide by the </w:t>
+      </w:r>
+      <w:r>
+        <w:rPr>
+          <w:b/>
+        </w:rPr>
+        <w:t>DRY</w:t>
+      </w:r>
+      <w:r>
+        <w:t xml:space="preserve"> principle. </w:t>
+      </w:r>
+      <w:r>
+        <w:t xml:space="preserve">We use assertions to ensure that </w:t>
+      </w:r>
+      <w:proofErr w:type="spellStart"/>
+      <w:r>
+        <w:t>ripeCounter</w:t>
+      </w:r>
+      <w:proofErr w:type="spellEnd"/>
+      <w:r>
+        <w:t xml:space="preserve"> is not less than 0, which abides by the </w:t>
+      </w:r>
+      <w:r>
+        <w:rPr>
+          <w:b/>
+          <w:bCs/>
+        </w:rPr>
+        <w:t xml:space="preserve">Fail Fast </w:t>
+      </w:r>
+      <w:r>
+        <w:t xml:space="preserve">principle. </w:t>
+      </w:r>
+    </w:p>
+    <w:p>
+      <w:r>
+        <w:t xml:space="preserve">We created a Food class which is a </w:t>
+      </w:r>
+      <w:r>
+        <w:rPr>
+          <w:b/>
+        </w:rPr>
+        <w:t>subclass</w:t>
+      </w:r>
+      <w:r>
+        <w:t xml:space="preserve"> of the Item class. </w:t>
       </w:r>
       <w:r>
         <w:t>The Food class has 1</w:t>
       </w:r>
       <w:r>
-        <w:t xml:space="preserve"> constant</w:t>
+        <w:t xml:space="preserve"> </w:t>
+      </w:r>
+      <w:r>
+        <w:rPr>
+          <w:b/>
+        </w:rPr>
+        <w:t>constant</w:t>
       </w:r>
       <w:r>
         <w:t xml:space="preserve"> attribute, nutrients which is the amount of health points that the player will recover after eating the Food object. </w:t>

</xml_diff>

<commit_message>
Touched Up Class Diagram for Farmer and Food
</commit_message>
<xml_diff>
--- a/Design Rationale.docx
+++ b/Design Rationale.docx
@@ -1276,63 +1276,71 @@
       </w:r>
       <w:proofErr w:type="spellStart"/>
       <w:r>
-        <w:t>Sow</w:t>
+        <w:t>SowAction</w:t>
+      </w:r>
+      <w:proofErr w:type="spellEnd"/>
+      <w:r>
+        <w:t xml:space="preserve"> class, we use </w:t>
+      </w:r>
+      <w:r>
+        <w:rPr>
+          <w:b/>
+        </w:rPr>
+        <w:t>constants</w:t>
+      </w:r>
+      <w:r>
+        <w:t xml:space="preserve"> in </w:t>
+      </w:r>
+      <w:proofErr w:type="spellStart"/>
+      <w:r>
+        <w:t>FarmingBehaviour</w:t>
+      </w:r>
+      <w:proofErr w:type="spellEnd"/>
+      <w:r>
+        <w:t xml:space="preserve"> to set the probability of the class to sow a patch of </w:t>
+      </w:r>
+      <w:proofErr w:type="gramStart"/>
+      <w:r>
+        <w:t>dirt, and</w:t>
+      </w:r>
+      <w:proofErr w:type="gramEnd"/>
+      <w:r>
+        <w:t xml:space="preserve"> use </w:t>
+      </w:r>
+      <w:r>
+        <w:rPr>
+          <w:b/>
+        </w:rPr>
+        <w:t>constants</w:t>
+      </w:r>
+      <w:r>
+        <w:t xml:space="preserve"> to set the number of turns it will reduce in a crop for it to ripen in the </w:t>
+      </w:r>
+      <w:proofErr w:type="spellStart"/>
+      <w:r>
+        <w:t>FertilizeAction</w:t>
+      </w:r>
+      <w:proofErr w:type="spellEnd"/>
+      <w:r>
+        <w:t xml:space="preserve"> class</w:t>
+      </w:r>
+      <w:r>
+        <w:t xml:space="preserve">. Usage of constants follows the </w:t>
+      </w:r>
+      <w:r>
+        <w:rPr>
+          <w:b/>
+        </w:rPr>
+        <w:t>DRY</w:t>
+      </w:r>
+      <w:r>
+        <w:t xml:space="preserve"> principle.</w:t>
+      </w:r>
+      <w:r>
+        <w:t xml:space="preserve"> </w:t>
       </w:r>
       <w:bookmarkStart w:id="0" w:name="_GoBack"/>
       <w:bookmarkEnd w:id="0"/>
-      <w:r>
-        <w:t>Action</w:t>
-      </w:r>
-      <w:proofErr w:type="spellEnd"/>
-      <w:r>
-        <w:t xml:space="preserve"> class, we use </w:t>
-      </w:r>
-      <w:r>
-        <w:rPr>
-          <w:b/>
-        </w:rPr>
-        <w:t>constants</w:t>
-      </w:r>
-      <w:r>
-        <w:t xml:space="preserve"> in </w:t>
-      </w:r>
-      <w:proofErr w:type="spellStart"/>
-      <w:r>
-        <w:t>FarmingBehaviour</w:t>
-      </w:r>
-      <w:proofErr w:type="spellEnd"/>
-      <w:r>
-        <w:t xml:space="preserve"> to set the probability of the class to sow a patch of dirt, and use </w:t>
-      </w:r>
-      <w:r>
-        <w:rPr>
-          <w:b/>
-        </w:rPr>
-        <w:t>constants</w:t>
-      </w:r>
-      <w:r>
-        <w:t xml:space="preserve"> to set the number of turns it will reduce in a crop for it to ripen in the </w:t>
-      </w:r>
-      <w:proofErr w:type="spellStart"/>
-      <w:r>
-        <w:t>FertilizeAction</w:t>
-      </w:r>
-      <w:proofErr w:type="spellEnd"/>
-      <w:r>
-        <w:t xml:space="preserve"> class</w:t>
-      </w:r>
-      <w:r>
-        <w:t xml:space="preserve">. Usage of constants follows the </w:t>
-      </w:r>
-      <w:r>
-        <w:rPr>
-          <w:b/>
-        </w:rPr>
-        <w:t>DRY</w:t>
-      </w:r>
-      <w:r>
-        <w:t xml:space="preserve"> principle.</w:t>
-      </w:r>
     </w:p>
     <w:p>
       <w:r>
@@ -1467,6 +1475,46 @@
       </w:r>
       <w:r>
         <w:t xml:space="preserve">principle. </w:t>
+      </w:r>
+      <w:r>
+        <w:t>To allow different outcomes when har</w:t>
+      </w:r>
+      <w:r>
+        <w:t xml:space="preserve">vested by farmers and by the player, we created </w:t>
+      </w:r>
+      <w:proofErr w:type="spellStart"/>
+      <w:r>
+        <w:t>PlayerHarvestAction</w:t>
+      </w:r>
+      <w:proofErr w:type="spellEnd"/>
+      <w:r>
+        <w:t xml:space="preserve"> class which </w:t>
+      </w:r>
+      <w:r>
+        <w:rPr>
+          <w:b/>
+        </w:rPr>
+        <w:t>inherits</w:t>
+      </w:r>
+      <w:r>
+        <w:t xml:space="preserve"> </w:t>
+      </w:r>
+      <w:proofErr w:type="spellStart"/>
+      <w:r>
+        <w:t>HarvestAction</w:t>
+      </w:r>
+      <w:proofErr w:type="spellEnd"/>
+      <w:r>
+        <w:t xml:space="preserve"> class which follows principle of </w:t>
+      </w:r>
+      <w:r>
+        <w:rPr>
+          <w:b/>
+        </w:rPr>
+        <w:t>DRY</w:t>
+      </w:r>
+      <w:r>
+        <w:t>.</w:t>
       </w:r>
     </w:p>
     <w:p>

</xml_diff>

<commit_message>
Removed Redundant Classes from Farmer and Food
Also updated Design Rationale accordingly
</commit_message>
<xml_diff>
--- a/Design Rationale.docx
+++ b/Design Rationale.docx
@@ -1119,32 +1119,26 @@
       </w:r>
     </w:p>
     <w:p>
-      <w:pPr>
+      <w:r>
+        <w:t>W</w:t>
+      </w:r>
+      <w:r>
+        <w:t xml:space="preserve">e created a Farmer class which </w:t>
+      </w:r>
+      <w:r>
+        <w:rPr>
+          <w:b/>
+        </w:rPr>
+        <w:t>inherits</w:t>
+      </w:r>
+      <w:r>
+        <w:t xml:space="preserve"> the Human class as many of the attributes and methods used by the Farmer class are already used by the Human class. This helps us abide by the </w:t>
+      </w:r>
+      <w:r>
         <w:rPr>
           <w:b/>
           <w:bCs/>
         </w:rPr>
-      </w:pPr>
-      <w:r>
-        <w:t>W</w:t>
-      </w:r>
-      <w:r>
-        <w:t xml:space="preserve">e created a Farmer class which </w:t>
-      </w:r>
-      <w:r>
-        <w:rPr>
-          <w:b/>
-        </w:rPr>
-        <w:t>inherits</w:t>
-      </w:r>
-      <w:r>
-        <w:t xml:space="preserve"> the Human class as many of the attributes and methods used by the Farmer class are already used by the Human class. This helps us abide by the </w:t>
-      </w:r>
-      <w:r>
-        <w:rPr>
-          <w:b/>
-          <w:bCs/>
-        </w:rPr>
         <w:t>DRY</w:t>
       </w:r>
       <w:r>
@@ -1166,67 +1160,6 @@
       </w:r>
       <w:r>
         <w:t xml:space="preserve">. </w:t>
-      </w:r>
-      <w:r>
-        <w:t xml:space="preserve">We created an abstract </w:t>
-      </w:r>
-      <w:proofErr w:type="spellStart"/>
-      <w:r>
-        <w:t>FarmerAction</w:t>
-      </w:r>
-      <w:proofErr w:type="spellEnd"/>
-      <w:r>
-        <w:t xml:space="preserve"> class to allow its subclasses to implement common methods, using the </w:t>
-      </w:r>
-      <w:r>
-        <w:rPr>
-          <w:b/>
-        </w:rPr>
-        <w:t>DRY</w:t>
-      </w:r>
-      <w:r>
-        <w:t xml:space="preserve"> principle. </w:t>
-      </w:r>
-      <w:r>
-        <w:t xml:space="preserve">The </w:t>
-      </w:r>
-      <w:proofErr w:type="spellStart"/>
-      <w:r>
-        <w:t>FarmerBehaviour</w:t>
-      </w:r>
-      <w:proofErr w:type="spellEnd"/>
-      <w:r>
-        <w:t xml:space="preserve"> class uses the subclasses of the</w:t>
-      </w:r>
-      <w:r>
-        <w:t xml:space="preserve"> abstract</w:t>
-      </w:r>
-      <w:r>
-        <w:t xml:space="preserve"> </w:t>
-      </w:r>
-      <w:proofErr w:type="spellStart"/>
-      <w:r>
-        <w:t>FarmerAction</w:t>
-      </w:r>
-      <w:proofErr w:type="spellEnd"/>
-      <w:r>
-        <w:t xml:space="preserve"> class</w:t>
-      </w:r>
-      <w:r>
-        <w:t xml:space="preserve"> </w:t>
-      </w:r>
-      <w:r>
-        <w:t xml:space="preserve">as its actions. This helps us </w:t>
-      </w:r>
-      <w:r>
-        <w:rPr>
-          <w:b/>
-          <w:bCs/>
-        </w:rPr>
-        <w:t xml:space="preserve">reduce dependencies </w:t>
-      </w:r>
-      <w:r>
-        <w:t xml:space="preserve">of the Farmer class as much as possible. </w:t>
       </w:r>
     </w:p>
     <w:p>
@@ -1240,15 +1173,13 @@
         <w:t>subclasses</w:t>
       </w:r>
       <w:r>
-        <w:t xml:space="preserve"> of the </w:t>
-      </w:r>
-      <w:proofErr w:type="spellStart"/>
-      <w:r>
-        <w:t>FarmerAction</w:t>
-      </w:r>
-      <w:proofErr w:type="spellEnd"/>
-      <w:r>
-        <w:t xml:space="preserve"> class are the </w:t>
+        <w:t xml:space="preserve"> of </w:t>
+      </w:r>
+      <w:r>
+        <w:t xml:space="preserve">the Action </w:t>
+      </w:r>
+      <w:r>
+        <w:t xml:space="preserve">class are the </w:t>
       </w:r>
       <w:proofErr w:type="spellStart"/>
       <w:r>
@@ -1339,10 +1270,9 @@
       <w:r>
         <w:t xml:space="preserve"> </w:t>
       </w:r>
-      <w:bookmarkStart w:id="0" w:name="_GoBack"/>
-      <w:bookmarkEnd w:id="0"/>
     </w:p>
     <w:p>
+      <w:bookmarkStart w:id="0" w:name="_GoBack"/>
       <w:r>
         <w:t xml:space="preserve">We created a Crop class which is a </w:t>
       </w:r>
@@ -1361,6 +1291,7 @@
       <w:r>
         <w:t xml:space="preserve"> class. </w:t>
       </w:r>
+      <w:bookmarkEnd w:id="0"/>
       <w:r>
         <w:t xml:space="preserve">The crop class has </w:t>
       </w:r>

</xml_diff>